<commit_message>
add funcs of login-token
</commit_message>
<xml_diff>
--- a/reports/实验报告/大作业实验报告.docx
+++ b/reports/实验报告/大作业实验报告.docx
@@ -1,6 +1,6 @@
 
 <file path=word/document.xml><?xml version="1.0" encoding="utf-8"?>
-<w:document xmlns:wpc="http://schemas.microsoft.com/office/word/2010/wordprocessingCanvas" xmlns:cx="http://schemas.microsoft.com/office/drawing/2014/chartex" xmlns:cx1="http://schemas.microsoft.com/office/drawing/2015/9/8/chartex" xmlns:cx2="http://schemas.microsoft.com/office/drawing/2015/10/21/chartex" xmlns:cx3="http://schemas.microsoft.com/office/drawing/2016/5/9/chartex" xmlns:cx4="http://schemas.microsoft.com/office/drawing/2016/5/10/chartex" xmlns:cx5="http://schemas.microsoft.com/office/drawing/2016/5/11/chartex" xmlns:cx6="http://schemas.microsoft.com/office/drawing/2016/5/12/chartex" xmlns:cx7="http://schemas.microsoft.com/office/drawing/2016/5/13/chartex" xmlns:cx8="http://schemas.microsoft.com/office/drawing/2016/5/14/chartex" xmlns:mc="http://schemas.openxmlformats.org/markup-compatibility/2006" xmlns:aink="http://schemas.microsoft.com/office/drawing/2016/ink" xmlns:am3d="http://schemas.microsoft.com/office/drawing/2017/model3d" xmlns:o="urn:schemas-microsoft-com:office:office" xmlns:r="http://schemas.openxmlformats.org/officeDocument/2006/relationships" xmlns:m="http://schemas.openxmlformats.org/officeDocument/2006/math" xmlns:v="urn:schemas-microsoft-com:vml" xmlns:wp14="http://schemas.microsoft.com/office/word/2010/wordprocessingDrawing" xmlns:wp="http://schemas.openxmlformats.org/drawingml/2006/wordprocessingDrawing" xmlns:w10="urn:schemas-microsoft-com:office:word" xmlns:w="http://schemas.openxmlformats.org/wordprocessingml/2006/main" xmlns:w14="http://schemas.microsoft.com/office/word/2010/wordml" xmlns:w15="http://schemas.microsoft.com/office/word/2012/wordml" xmlns:w16cex="http://schemas.microsoft.com/office/word/2018/wordml/cex" xmlns:w16cid="http://schemas.microsoft.com/office/word/2016/wordml/cid" xmlns:w16="http://schemas.microsoft.com/office/word/2018/wordml" xmlns:w16se="http://schemas.microsoft.com/office/word/2015/wordml/symex" xmlns:wpg="http://schemas.microsoft.com/office/word/2010/wordprocessingGroup" xmlns:wpi="http://schemas.microsoft.com/office/word/2010/wordprocessingInk" xmlns:wne="http://schemas.microsoft.com/office/word/2006/wordml" xmlns:wps="http://schemas.microsoft.com/office/word/2010/wordprocessingShape" mc:Ignorable="w14 w15 w16se w16cid w16 w16cex wp14">
+<w:document xmlns:wpc="http://schemas.microsoft.com/office/word/2010/wordprocessingCanvas" xmlns:cx="http://schemas.microsoft.com/office/drawing/2014/chartex" xmlns:cx1="http://schemas.microsoft.com/office/drawing/2015/9/8/chartex" xmlns:cx2="http://schemas.microsoft.com/office/drawing/2015/10/21/chartex" xmlns:cx3="http://schemas.microsoft.com/office/drawing/2016/5/9/chartex" xmlns:cx4="http://schemas.microsoft.com/office/drawing/2016/5/10/chartex" xmlns:cx5="http://schemas.microsoft.com/office/drawing/2016/5/11/chartex" xmlns:cx6="http://schemas.microsoft.com/office/drawing/2016/5/12/chartex" xmlns:cx7="http://schemas.microsoft.com/office/drawing/2016/5/13/chartex" xmlns:cx8="http://schemas.microsoft.com/office/drawing/2016/5/14/chartex" xmlns:mc="http://schemas.openxmlformats.org/markup-compatibility/2006" xmlns:aink="http://schemas.microsoft.com/office/drawing/2016/ink" xmlns:am3d="http://schemas.microsoft.com/office/drawing/2017/model3d" xmlns:o="urn:schemas-microsoft-com:office:office" xmlns:r="http://schemas.openxmlformats.org/officeDocument/2006/relationships" xmlns:m="http://schemas.openxmlformats.org/officeDocument/2006/math" xmlns:v="urn:schemas-microsoft-com:vml" xmlns:wp14="http://schemas.microsoft.com/office/word/2010/wordprocessingDrawing" xmlns:wp="http://schemas.openxmlformats.org/drawingml/2006/wordprocessingDrawing" xmlns:w10="urn:schemas-microsoft-com:office:word" xmlns:w="http://schemas.openxmlformats.org/wordprocessingml/2006/main" xmlns:w14="http://schemas.microsoft.com/office/word/2010/wordml" xmlns:w15="http://schemas.microsoft.com/office/word/2012/wordml" xmlns:w16cex="http://schemas.microsoft.com/office/word/2018/wordml/cex" xmlns:w16cid="http://schemas.microsoft.com/office/word/2016/wordml/cid" xmlns:w16="http://schemas.microsoft.com/office/word/2018/wordml" xmlns:w16sdtdh="http://schemas.microsoft.com/office/word/2020/wordml/sdtdatahash" xmlns:w16se="http://schemas.microsoft.com/office/word/2015/wordml/symex" xmlns:wpg="http://schemas.microsoft.com/office/word/2010/wordprocessingGroup" xmlns:wpi="http://schemas.microsoft.com/office/word/2010/wordprocessingInk" xmlns:wne="http://schemas.microsoft.com/office/word/2006/wordml" xmlns:wps="http://schemas.microsoft.com/office/word/2010/wordprocessingShape" mc:Ignorable="w14 w15 w16se w16cid w16 w16cex w16sdtdh wp14">
   <w:body>
     <w:p>
       <w:pPr>
@@ -1073,7 +1073,25 @@
           <w:sz w:val="18"/>
           <w:szCs w:val="18"/>
         </w:rPr>
-        <w:t>(html+CSS)</w:t>
+        <w:t>(</w:t>
+      </w:r>
+      <w:proofErr w:type="spellStart"/>
+      <w:r>
+        <w:rPr>
+          <w:rFonts w:ascii="Calibri" w:hAnsi="宋体" w:hint="eastAsia"/>
+          <w:sz w:val="18"/>
+          <w:szCs w:val="18"/>
+        </w:rPr>
+        <w:t>html+CSS</w:t>
+      </w:r>
+      <w:proofErr w:type="spellEnd"/>
+      <w:r>
+        <w:rPr>
+          <w:rFonts w:ascii="Calibri" w:hAnsi="宋体" w:hint="eastAsia"/>
+          <w:sz w:val="18"/>
+          <w:szCs w:val="18"/>
+        </w:rPr>
+        <w:t>)</w:t>
       </w:r>
       <w:r>
         <w:rPr>
@@ -1597,6 +1615,7 @@
         </w:rPr>
         <w:t>和</w:t>
       </w:r>
+      <w:proofErr w:type="spellStart"/>
       <w:r>
         <w:rPr>
           <w:rFonts w:ascii="Calibri" w:hAnsi="Calibri" w:hint="eastAsia"/>
@@ -1605,6 +1624,7 @@
         </w:rPr>
         <w:t>mysql</w:t>
       </w:r>
+      <w:proofErr w:type="spellEnd"/>
       <w:r>
         <w:rPr>
           <w:rFonts w:ascii="Calibri" w:hAnsi="Calibri" w:hint="eastAsia"/>
@@ -2358,13 +2378,59 @@
           <w:szCs w:val="18"/>
         </w:rPr>
       </w:pPr>
-      <w:r>
-        <w:rPr>
-          <w:rFonts w:ascii="Calibri" w:hAnsi="宋体"/>
-          <w:sz w:val="18"/>
-          <w:szCs w:val="18"/>
-        </w:rPr>
-        <w:t xml:space="preserve">strSQL="SELECT * FROM users WHERE (name = '" + userName + "') and (pw = '"+ passWord +"');" </w:t>
+      <w:proofErr w:type="spellStart"/>
+      <w:r>
+        <w:rPr>
+          <w:rFonts w:ascii="Calibri" w:hAnsi="宋体"/>
+          <w:sz w:val="18"/>
+          <w:szCs w:val="18"/>
+        </w:rPr>
+        <w:t>strSQL</w:t>
+      </w:r>
+      <w:proofErr w:type="spellEnd"/>
+      <w:r>
+        <w:rPr>
+          <w:rFonts w:ascii="Calibri" w:hAnsi="宋体"/>
+          <w:sz w:val="18"/>
+          <w:szCs w:val="18"/>
+        </w:rPr>
+        <w:t xml:space="preserve">="SELECT * FROM users WHERE (name = '" + </w:t>
+      </w:r>
+      <w:proofErr w:type="spellStart"/>
+      <w:r>
+        <w:rPr>
+          <w:rFonts w:ascii="Calibri" w:hAnsi="宋体"/>
+          <w:sz w:val="18"/>
+          <w:szCs w:val="18"/>
+        </w:rPr>
+        <w:t>userName</w:t>
+      </w:r>
+      <w:proofErr w:type="spellEnd"/>
+      <w:r>
+        <w:rPr>
+          <w:rFonts w:ascii="Calibri" w:hAnsi="宋体"/>
+          <w:sz w:val="18"/>
+          <w:szCs w:val="18"/>
+        </w:rPr>
+        <w:t xml:space="preserve"> + "') and (pw = '"+ </w:t>
+      </w:r>
+      <w:proofErr w:type="spellStart"/>
+      <w:r>
+        <w:rPr>
+          <w:rFonts w:ascii="Calibri" w:hAnsi="宋体"/>
+          <w:sz w:val="18"/>
+          <w:szCs w:val="18"/>
+        </w:rPr>
+        <w:t>passWord</w:t>
+      </w:r>
+      <w:proofErr w:type="spellEnd"/>
+      <w:r>
+        <w:rPr>
+          <w:rFonts w:ascii="Calibri" w:hAnsi="宋体"/>
+          <w:sz w:val="18"/>
+          <w:szCs w:val="18"/>
+        </w:rPr>
+        <w:t xml:space="preserve"> +"');" </w:t>
       </w:r>
     </w:p>
     <w:p>
@@ -2732,7 +2798,25 @@
           <w:sz w:val="18"/>
           <w:szCs w:val="18"/>
         </w:rPr>
-        <w:t>&lt;script&gt;window.location.href="http://www.abc.com"&lt;/script&gt;</w:t>
+        <w:t>&lt;script&gt;</w:t>
+      </w:r>
+      <w:proofErr w:type="spellStart"/>
+      <w:r>
+        <w:rPr>
+          <w:rFonts w:ascii="Calibri" w:hAnsi="宋体" w:hint="eastAsia"/>
+          <w:sz w:val="18"/>
+          <w:szCs w:val="18"/>
+        </w:rPr>
+        <w:t>window.location.href</w:t>
+      </w:r>
+      <w:proofErr w:type="spellEnd"/>
+      <w:r>
+        <w:rPr>
+          <w:rFonts w:ascii="Calibri" w:hAnsi="宋体" w:hint="eastAsia"/>
+          <w:sz w:val="18"/>
+          <w:szCs w:val="18"/>
+        </w:rPr>
+        <w:t>="http://www.abc.com"&lt;/script&gt;</w:t>
       </w:r>
     </w:p>
     <w:bookmarkEnd w:id="4"/>
@@ -3176,6 +3260,7 @@
         </w:rPr>
         <w:t xml:space="preserve">    </w:t>
       </w:r>
+      <w:proofErr w:type="spellStart"/>
       <w:r>
         <w:rPr>
           <w:rFonts w:ascii="Calibri" w:hAnsi="宋体" w:hint="eastAsia"/>
@@ -3184,6 +3269,7 @@
         </w:rPr>
         <w:t>MDBlog</w:t>
       </w:r>
+      <w:proofErr w:type="spellEnd"/>
     </w:p>
     <w:p>
       <w:pPr>
@@ -3237,7 +3323,7 @@
       <w:pPr>
         <w:ind w:left="1080" w:hangingChars="600" w:hanging="1080"/>
         <w:rPr>
-          <w:rFonts w:ascii="Calibri" w:hAnsi="宋体" w:hint="eastAsia"/>
+          <w:rFonts w:ascii="Calibri" w:hAnsi="宋体"/>
           <w:color w:val="0070C0"/>
           <w:sz w:val="18"/>
           <w:szCs w:val="18"/>
@@ -3274,7 +3360,7 @@
         <w:spacing w:before="240"/>
         <w:ind w:left="1080" w:hangingChars="600" w:hanging="1080"/>
         <w:rPr>
-          <w:rFonts w:ascii="Calibri" w:hAnsi="宋体" w:hint="eastAsia"/>
+          <w:rFonts w:ascii="Calibri" w:hAnsi="宋体"/>
           <w:color w:val="0070C0"/>
           <w:sz w:val="18"/>
           <w:szCs w:val="18"/>
@@ -3322,7 +3408,7 @@
         <w:ind w:firstLine="420"/>
         <w:jc w:val="left"/>
         <w:rPr>
-          <w:rFonts w:ascii="Calibri" w:hAnsi="宋体" w:hint="eastAsia"/>
+          <w:rFonts w:ascii="Calibri" w:hAnsi="宋体"/>
           <w:color w:val="0070C0"/>
           <w:sz w:val="18"/>
           <w:szCs w:val="18"/>
@@ -3887,7 +3973,7 @@
       <w:pPr>
         <w:ind w:firstLine="270"/>
         <w:rPr>
-          <w:rFonts w:ascii="Calibri" w:hAnsi="宋体" w:hint="eastAsia"/>
+          <w:rFonts w:ascii="Calibri" w:hAnsi="宋体"/>
           <w:sz w:val="18"/>
           <w:szCs w:val="18"/>
         </w:rPr>
@@ -3912,7 +3998,7 @@
     <w:p>
       <w:pPr>
         <w:rPr>
-          <w:rFonts w:ascii="Calibri" w:hAnsi="宋体" w:hint="eastAsia"/>
+          <w:rFonts w:ascii="Calibri" w:hAnsi="宋体"/>
           <w:sz w:val="18"/>
           <w:szCs w:val="18"/>
         </w:rPr>
@@ -3967,6 +4053,7 @@
         </w:rPr>
         <w:t>（可以把每个主要的</w:t>
       </w:r>
+      <w:proofErr w:type="spellStart"/>
       <w:r>
         <w:rPr>
           <w:rFonts w:ascii="Calibri" w:hAnsi="宋体" w:hint="eastAsia"/>
@@ -3975,6 +4062,7 @@
         </w:rPr>
         <w:t>jsp</w:t>
       </w:r>
+      <w:proofErr w:type="spellEnd"/>
       <w:r>
         <w:rPr>
           <w:rFonts w:ascii="Calibri" w:hAnsi="宋体" w:hint="eastAsia"/>
@@ -3988,7 +4076,7 @@
       <w:pPr>
         <w:ind w:firstLine="90"/>
         <w:rPr>
-          <w:rFonts w:ascii="Calibri" w:hAnsi="宋体" w:hint="eastAsia"/>
+          <w:rFonts w:ascii="Calibri" w:hAnsi="宋体"/>
           <w:sz w:val="18"/>
           <w:szCs w:val="18"/>
         </w:rPr>
@@ -4082,7 +4170,7 @@
       <w:pPr>
         <w:ind w:firstLine="90"/>
         <w:rPr>
-          <w:rFonts w:ascii="Calibri" w:hAnsi="宋体" w:hint="eastAsia"/>
+          <w:rFonts w:ascii="Calibri" w:hAnsi="宋体"/>
           <w:sz w:val="18"/>
           <w:szCs w:val="18"/>
         </w:rPr>
@@ -5186,6 +5274,58 @@
           <w:szCs w:val="18"/>
         </w:rPr>
       </w:pPr>
+      <w:r>
+        <w:rPr>
+          <w:rFonts w:ascii="Calibri" w:hAnsi="Calibri" w:hint="eastAsia"/>
+          <w:sz w:val="18"/>
+          <w:szCs w:val="18"/>
+        </w:rPr>
+        <w:t>是否使用单例模式，类的功能交叉问题，登录状态的保存（</w:t>
+      </w:r>
+      <w:r>
+        <w:rPr>
+          <w:rFonts w:ascii="Calibri" w:hAnsi="Calibri"/>
+          <w:sz w:val="18"/>
+          <w:szCs w:val="18"/>
+        </w:rPr>
+        <w:t>token</w:t>
+      </w:r>
+      <w:r>
+        <w:rPr>
+          <w:rFonts w:ascii="Calibri" w:hAnsi="Calibri" w:hint="eastAsia"/>
+          <w:sz w:val="18"/>
+          <w:szCs w:val="18"/>
+        </w:rPr>
+        <w:t>），</w:t>
+      </w:r>
+      <w:proofErr w:type="spellStart"/>
+      <w:r>
+        <w:rPr>
+          <w:rFonts w:ascii="Calibri" w:hAnsi="Calibri"/>
+          <w:sz w:val="18"/>
+          <w:szCs w:val="18"/>
+        </w:rPr>
+        <w:t>url</w:t>
+      </w:r>
+      <w:proofErr w:type="spellEnd"/>
+      <w:r>
+        <w:rPr>
+          <w:rFonts w:ascii="Calibri" w:hAnsi="Calibri" w:hint="eastAsia"/>
+          <w:sz w:val="18"/>
+          <w:szCs w:val="18"/>
+        </w:rPr>
+        <w:t>对应文件的读写，管理员与普通用户的登陆状态管理。</w:t>
+      </w:r>
+    </w:p>
+    <w:p>
+      <w:pPr>
+        <w:ind w:firstLineChars="200" w:firstLine="360"/>
+        <w:rPr>
+          <w:rFonts w:ascii="Calibri" w:hAnsi="Calibri"/>
+          <w:sz w:val="18"/>
+          <w:szCs w:val="18"/>
+        </w:rPr>
+      </w:pPr>
     </w:p>
     <w:p>
       <w:pPr>
@@ -5560,53 +5700,69 @@
         </w:rPr>
         <w:t>上传网站：</w:t>
       </w:r>
-      <w:hyperlink r:id="rId10" w:history="1">
-        <w:r>
-          <w:rPr>
-            <w:rStyle w:val="a5"/>
-            <w:rFonts w:ascii="Calibri" w:hAnsi="宋体" w:hint="eastAsia"/>
-            <w:sz w:val="18"/>
-            <w:szCs w:val="18"/>
-          </w:rPr>
-          <w:t>http://172.18.187.</w:t>
-        </w:r>
-        <w:r>
-          <w:rPr>
-            <w:rStyle w:val="a5"/>
-            <w:rFonts w:ascii="Calibri" w:hAnsi="宋体"/>
-            <w:sz w:val="18"/>
-            <w:szCs w:val="18"/>
-          </w:rPr>
-          <w:t>251</w:t>
-        </w:r>
-        <w:r>
-          <w:rPr>
-            <w:rStyle w:val="a5"/>
-            <w:rFonts w:ascii="Calibri" w:hAnsi="宋体" w:hint="eastAsia"/>
-            <w:sz w:val="18"/>
-            <w:szCs w:val="18"/>
-          </w:rPr>
-          <w:t>/netdisk/default.aspx?vm=1</w:t>
-        </w:r>
-        <w:r>
-          <w:rPr>
-            <w:rStyle w:val="a5"/>
-            <w:rFonts w:ascii="Calibri" w:hAnsi="宋体"/>
-            <w:sz w:val="18"/>
-            <w:szCs w:val="18"/>
-          </w:rPr>
-          <w:t>8</w:t>
-        </w:r>
-        <w:r>
-          <w:rPr>
-            <w:rStyle w:val="a5"/>
-            <w:rFonts w:ascii="Calibri" w:hAnsi="宋体" w:hint="eastAsia"/>
-            <w:sz w:val="18"/>
-            <w:szCs w:val="18"/>
-          </w:rPr>
-          <w:t>web</w:t>
-        </w:r>
-      </w:hyperlink>
+      <w:r>
+        <w:fldChar w:fldCharType="begin"/>
+      </w:r>
+      <w:r>
+        <w:instrText xml:space="preserve"> HYPERLINK "http://172.18.187.251/netdisk/default.aspx?vm=18web" </w:instrText>
+      </w:r>
+      <w:r>
+        <w:fldChar w:fldCharType="separate"/>
+      </w:r>
+      <w:r>
+        <w:rPr>
+          <w:rStyle w:val="a5"/>
+          <w:rFonts w:ascii="Calibri" w:hAnsi="宋体" w:hint="eastAsia"/>
+          <w:sz w:val="18"/>
+          <w:szCs w:val="18"/>
+        </w:rPr>
+        <w:t>http://172.18.187.</w:t>
+      </w:r>
+      <w:r>
+        <w:rPr>
+          <w:rStyle w:val="a5"/>
+          <w:rFonts w:ascii="Calibri" w:hAnsi="宋体"/>
+          <w:sz w:val="18"/>
+          <w:szCs w:val="18"/>
+        </w:rPr>
+        <w:t>251</w:t>
+      </w:r>
+      <w:r>
+        <w:rPr>
+          <w:rStyle w:val="a5"/>
+          <w:rFonts w:ascii="Calibri" w:hAnsi="宋体" w:hint="eastAsia"/>
+          <w:sz w:val="18"/>
+          <w:szCs w:val="18"/>
+        </w:rPr>
+        <w:t>/netdisk/default.aspx?vm=1</w:t>
+      </w:r>
+      <w:r>
+        <w:rPr>
+          <w:rStyle w:val="a5"/>
+          <w:rFonts w:ascii="Calibri" w:hAnsi="宋体"/>
+          <w:sz w:val="18"/>
+          <w:szCs w:val="18"/>
+        </w:rPr>
+        <w:t>8</w:t>
+      </w:r>
+      <w:r>
+        <w:rPr>
+          <w:rStyle w:val="a5"/>
+          <w:rFonts w:ascii="Calibri" w:hAnsi="宋体" w:hint="eastAsia"/>
+          <w:sz w:val="18"/>
+          <w:szCs w:val="18"/>
+        </w:rPr>
+        <w:t>web</w:t>
+      </w:r>
+      <w:r>
+        <w:rPr>
+          <w:rStyle w:val="a5"/>
+          <w:rFonts w:ascii="Calibri" w:hAnsi="宋体"/>
+          <w:sz w:val="18"/>
+          <w:szCs w:val="18"/>
+        </w:rPr>
+        <w:fldChar w:fldCharType="end"/>
+      </w:r>
     </w:p>
     <w:p>
       <w:pPr>
@@ -6019,6 +6175,7 @@
         </w:rPr>
         <w:t>.</w:t>
       </w:r>
+      <w:proofErr w:type="spellStart"/>
       <w:r>
         <w:rPr>
           <w:rFonts w:ascii="Calibri" w:hAnsi="Calibri" w:hint="eastAsia"/>
@@ -6027,6 +6184,7 @@
         </w:rPr>
         <w:t>rar</w:t>
       </w:r>
+      <w:proofErr w:type="spellEnd"/>
       <w:r>
         <w:rPr>
           <w:rFonts w:ascii="Calibri" w:hAnsi="Calibri"/>
@@ -6151,8 +6309,8 @@
       </w:r>
     </w:p>
     <w:sectPr>
-      <w:headerReference w:type="default" r:id="rId11"/>
-      <w:footerReference w:type="even" r:id="rId12"/>
+      <w:headerReference w:type="default" r:id="rId10"/>
+      <w:footerReference w:type="even" r:id="rId11"/>
       <w:pgSz w:w="11906" w:h="16838" w:code="9"/>
       <w:pgMar w:top="567" w:right="1797" w:bottom="567" w:left="2127" w:header="851" w:footer="992" w:gutter="0"/>
       <w:pgNumType w:start="1"/>
@@ -6164,7 +6322,7 @@
 </file>
 
 <file path=word/endnotes.xml><?xml version="1.0" encoding="utf-8"?>
-<w:endnotes xmlns:wpc="http://schemas.microsoft.com/office/word/2010/wordprocessingCanvas" xmlns:cx="http://schemas.microsoft.com/office/drawing/2014/chartex" xmlns:cx1="http://schemas.microsoft.com/office/drawing/2015/9/8/chartex" xmlns:cx2="http://schemas.microsoft.com/office/drawing/2015/10/21/chartex" xmlns:cx3="http://schemas.microsoft.com/office/drawing/2016/5/9/chartex" xmlns:cx4="http://schemas.microsoft.com/office/drawing/2016/5/10/chartex" xmlns:cx5="http://schemas.microsoft.com/office/drawing/2016/5/11/chartex" xmlns:cx6="http://schemas.microsoft.com/office/drawing/2016/5/12/chartex" xmlns:cx7="http://schemas.microsoft.com/office/drawing/2016/5/13/chartex" xmlns:cx8="http://schemas.microsoft.com/office/drawing/2016/5/14/chartex" xmlns:mc="http://schemas.openxmlformats.org/markup-compatibility/2006" xmlns:aink="http://schemas.microsoft.com/office/drawing/2016/ink" xmlns:am3d="http://schemas.microsoft.com/office/drawing/2017/model3d" xmlns:o="urn:schemas-microsoft-com:office:office" xmlns:r="http://schemas.openxmlformats.org/officeDocument/2006/relationships" xmlns:m="http://schemas.openxmlformats.org/officeDocument/2006/math" xmlns:v="urn:schemas-microsoft-com:vml" xmlns:wp14="http://schemas.microsoft.com/office/word/2010/wordprocessingDrawing" xmlns:wp="http://schemas.openxmlformats.org/drawingml/2006/wordprocessingDrawing" xmlns:w10="urn:schemas-microsoft-com:office:word" xmlns:w="http://schemas.openxmlformats.org/wordprocessingml/2006/main" xmlns:w14="http://schemas.microsoft.com/office/word/2010/wordml" xmlns:w15="http://schemas.microsoft.com/office/word/2012/wordml" xmlns:w16cex="http://schemas.microsoft.com/office/word/2018/wordml/cex" xmlns:w16cid="http://schemas.microsoft.com/office/word/2016/wordml/cid" xmlns:w16="http://schemas.microsoft.com/office/word/2018/wordml" xmlns:w16se="http://schemas.microsoft.com/office/word/2015/wordml/symex" xmlns:wpg="http://schemas.microsoft.com/office/word/2010/wordprocessingGroup" xmlns:wpi="http://schemas.microsoft.com/office/word/2010/wordprocessingInk" xmlns:wne="http://schemas.microsoft.com/office/word/2006/wordml" xmlns:wps="http://schemas.microsoft.com/office/word/2010/wordprocessingShape" mc:Ignorable="w14 w15 w16se w16cid w16 w16cex wp14">
+<w:endnotes xmlns:wpc="http://schemas.microsoft.com/office/word/2010/wordprocessingCanvas" xmlns:cx="http://schemas.microsoft.com/office/drawing/2014/chartex" xmlns:cx1="http://schemas.microsoft.com/office/drawing/2015/9/8/chartex" xmlns:cx2="http://schemas.microsoft.com/office/drawing/2015/10/21/chartex" xmlns:cx3="http://schemas.microsoft.com/office/drawing/2016/5/9/chartex" xmlns:cx4="http://schemas.microsoft.com/office/drawing/2016/5/10/chartex" xmlns:cx5="http://schemas.microsoft.com/office/drawing/2016/5/11/chartex" xmlns:cx6="http://schemas.microsoft.com/office/drawing/2016/5/12/chartex" xmlns:cx7="http://schemas.microsoft.com/office/drawing/2016/5/13/chartex" xmlns:cx8="http://schemas.microsoft.com/office/drawing/2016/5/14/chartex" xmlns:mc="http://schemas.openxmlformats.org/markup-compatibility/2006" xmlns:aink="http://schemas.microsoft.com/office/drawing/2016/ink" xmlns:am3d="http://schemas.microsoft.com/office/drawing/2017/model3d" xmlns:o="urn:schemas-microsoft-com:office:office" xmlns:r="http://schemas.openxmlformats.org/officeDocument/2006/relationships" xmlns:m="http://schemas.openxmlformats.org/officeDocument/2006/math" xmlns:v="urn:schemas-microsoft-com:vml" xmlns:wp14="http://schemas.microsoft.com/office/word/2010/wordprocessingDrawing" xmlns:wp="http://schemas.openxmlformats.org/drawingml/2006/wordprocessingDrawing" xmlns:w10="urn:schemas-microsoft-com:office:word" xmlns:w="http://schemas.openxmlformats.org/wordprocessingml/2006/main" xmlns:w14="http://schemas.microsoft.com/office/word/2010/wordml" xmlns:w15="http://schemas.microsoft.com/office/word/2012/wordml" xmlns:w16cex="http://schemas.microsoft.com/office/word/2018/wordml/cex" xmlns:w16cid="http://schemas.microsoft.com/office/word/2016/wordml/cid" xmlns:w16="http://schemas.microsoft.com/office/word/2018/wordml" xmlns:w16sdtdh="http://schemas.microsoft.com/office/word/2020/wordml/sdtdatahash" xmlns:w16se="http://schemas.microsoft.com/office/word/2015/wordml/symex" xmlns:wpg="http://schemas.microsoft.com/office/word/2010/wordprocessingGroup" xmlns:wpi="http://schemas.microsoft.com/office/word/2010/wordprocessingInk" xmlns:wne="http://schemas.microsoft.com/office/word/2006/wordml" xmlns:wps="http://schemas.microsoft.com/office/word/2010/wordprocessingShape" mc:Ignorable="w14 w15 w16se w16cid w16 w16cex w16sdtdh wp14">
   <w:endnote w:type="separator" w:id="-1">
     <w:p>
       <w:r>
@@ -6183,7 +6341,7 @@
 </file>
 
 <file path=word/footer1.xml><?xml version="1.0" encoding="utf-8"?>
-<w:ftr xmlns:wpc="http://schemas.microsoft.com/office/word/2010/wordprocessingCanvas" xmlns:cx="http://schemas.microsoft.com/office/drawing/2014/chartex" xmlns:cx1="http://schemas.microsoft.com/office/drawing/2015/9/8/chartex" xmlns:cx2="http://schemas.microsoft.com/office/drawing/2015/10/21/chartex" xmlns:cx3="http://schemas.microsoft.com/office/drawing/2016/5/9/chartex" xmlns:cx4="http://schemas.microsoft.com/office/drawing/2016/5/10/chartex" xmlns:cx5="http://schemas.microsoft.com/office/drawing/2016/5/11/chartex" xmlns:cx6="http://schemas.microsoft.com/office/drawing/2016/5/12/chartex" xmlns:cx7="http://schemas.microsoft.com/office/drawing/2016/5/13/chartex" xmlns:cx8="http://schemas.microsoft.com/office/drawing/2016/5/14/chartex" xmlns:mc="http://schemas.openxmlformats.org/markup-compatibility/2006" xmlns:aink="http://schemas.microsoft.com/office/drawing/2016/ink" xmlns:am3d="http://schemas.microsoft.com/office/drawing/2017/model3d" xmlns:o="urn:schemas-microsoft-com:office:office" xmlns:r="http://schemas.openxmlformats.org/officeDocument/2006/relationships" xmlns:m="http://schemas.openxmlformats.org/officeDocument/2006/math" xmlns:v="urn:schemas-microsoft-com:vml" xmlns:wp14="http://schemas.microsoft.com/office/word/2010/wordprocessingDrawing" xmlns:wp="http://schemas.openxmlformats.org/drawingml/2006/wordprocessingDrawing" xmlns:w10="urn:schemas-microsoft-com:office:word" xmlns:w="http://schemas.openxmlformats.org/wordprocessingml/2006/main" xmlns:w14="http://schemas.microsoft.com/office/word/2010/wordml" xmlns:w15="http://schemas.microsoft.com/office/word/2012/wordml" xmlns:w16cex="http://schemas.microsoft.com/office/word/2018/wordml/cex" xmlns:w16cid="http://schemas.microsoft.com/office/word/2016/wordml/cid" xmlns:w16="http://schemas.microsoft.com/office/word/2018/wordml" xmlns:w16se="http://schemas.microsoft.com/office/word/2015/wordml/symex" xmlns:wpg="http://schemas.microsoft.com/office/word/2010/wordprocessingGroup" xmlns:wpi="http://schemas.microsoft.com/office/word/2010/wordprocessingInk" xmlns:wne="http://schemas.microsoft.com/office/word/2006/wordml" xmlns:wps="http://schemas.microsoft.com/office/word/2010/wordprocessingShape" mc:Ignorable="w14 w15 w16se w16cid w16 w16cex wp14">
+<w:ftr xmlns:wpc="http://schemas.microsoft.com/office/word/2010/wordprocessingCanvas" xmlns:cx="http://schemas.microsoft.com/office/drawing/2014/chartex" xmlns:cx1="http://schemas.microsoft.com/office/drawing/2015/9/8/chartex" xmlns:cx2="http://schemas.microsoft.com/office/drawing/2015/10/21/chartex" xmlns:cx3="http://schemas.microsoft.com/office/drawing/2016/5/9/chartex" xmlns:cx4="http://schemas.microsoft.com/office/drawing/2016/5/10/chartex" xmlns:cx5="http://schemas.microsoft.com/office/drawing/2016/5/11/chartex" xmlns:cx6="http://schemas.microsoft.com/office/drawing/2016/5/12/chartex" xmlns:cx7="http://schemas.microsoft.com/office/drawing/2016/5/13/chartex" xmlns:cx8="http://schemas.microsoft.com/office/drawing/2016/5/14/chartex" xmlns:mc="http://schemas.openxmlformats.org/markup-compatibility/2006" xmlns:aink="http://schemas.microsoft.com/office/drawing/2016/ink" xmlns:am3d="http://schemas.microsoft.com/office/drawing/2017/model3d" xmlns:o="urn:schemas-microsoft-com:office:office" xmlns:r="http://schemas.openxmlformats.org/officeDocument/2006/relationships" xmlns:m="http://schemas.openxmlformats.org/officeDocument/2006/math" xmlns:v="urn:schemas-microsoft-com:vml" xmlns:wp14="http://schemas.microsoft.com/office/word/2010/wordprocessingDrawing" xmlns:wp="http://schemas.openxmlformats.org/drawingml/2006/wordprocessingDrawing" xmlns:w10="urn:schemas-microsoft-com:office:word" xmlns:w="http://schemas.openxmlformats.org/wordprocessingml/2006/main" xmlns:w14="http://schemas.microsoft.com/office/word/2010/wordml" xmlns:w15="http://schemas.microsoft.com/office/word/2012/wordml" xmlns:w16cex="http://schemas.microsoft.com/office/word/2018/wordml/cex" xmlns:w16cid="http://schemas.microsoft.com/office/word/2016/wordml/cid" xmlns:w16="http://schemas.microsoft.com/office/word/2018/wordml" xmlns:w16sdtdh="http://schemas.microsoft.com/office/word/2020/wordml/sdtdatahash" xmlns:w16se="http://schemas.microsoft.com/office/word/2015/wordml/symex" xmlns:wpg="http://schemas.microsoft.com/office/word/2010/wordprocessingGroup" xmlns:wpi="http://schemas.microsoft.com/office/word/2010/wordprocessingInk" xmlns:wne="http://schemas.microsoft.com/office/word/2006/wordml" xmlns:wps="http://schemas.microsoft.com/office/word/2010/wordprocessingShape" mc:Ignorable="w14 w15 w16se w16cid w16 w16cex w16sdtdh wp14">
   <w:p>
     <w:pPr>
       <w:pStyle w:val="a3"/>
@@ -6220,7 +6378,7 @@
 </file>
 
 <file path=word/footnotes.xml><?xml version="1.0" encoding="utf-8"?>
-<w:footnotes xmlns:wpc="http://schemas.microsoft.com/office/word/2010/wordprocessingCanvas" xmlns:cx="http://schemas.microsoft.com/office/drawing/2014/chartex" xmlns:cx1="http://schemas.microsoft.com/office/drawing/2015/9/8/chartex" xmlns:cx2="http://schemas.microsoft.com/office/drawing/2015/10/21/chartex" xmlns:cx3="http://schemas.microsoft.com/office/drawing/2016/5/9/chartex" xmlns:cx4="http://schemas.microsoft.com/office/drawing/2016/5/10/chartex" xmlns:cx5="http://schemas.microsoft.com/office/drawing/2016/5/11/chartex" xmlns:cx6="http://schemas.microsoft.com/office/drawing/2016/5/12/chartex" xmlns:cx7="http://schemas.microsoft.com/office/drawing/2016/5/13/chartex" xmlns:cx8="http://schemas.microsoft.com/office/drawing/2016/5/14/chartex" xmlns:mc="http://schemas.openxmlformats.org/markup-compatibility/2006" xmlns:aink="http://schemas.microsoft.com/office/drawing/2016/ink" xmlns:am3d="http://schemas.microsoft.com/office/drawing/2017/model3d" xmlns:o="urn:schemas-microsoft-com:office:office" xmlns:r="http://schemas.openxmlformats.org/officeDocument/2006/relationships" xmlns:m="http://schemas.openxmlformats.org/officeDocument/2006/math" xmlns:v="urn:schemas-microsoft-com:vml" xmlns:wp14="http://schemas.microsoft.com/office/word/2010/wordprocessingDrawing" xmlns:wp="http://schemas.openxmlformats.org/drawingml/2006/wordprocessingDrawing" xmlns:w10="urn:schemas-microsoft-com:office:word" xmlns:w="http://schemas.openxmlformats.org/wordprocessingml/2006/main" xmlns:w14="http://schemas.microsoft.com/office/word/2010/wordml" xmlns:w15="http://schemas.microsoft.com/office/word/2012/wordml" xmlns:w16cex="http://schemas.microsoft.com/office/word/2018/wordml/cex" xmlns:w16cid="http://schemas.microsoft.com/office/word/2016/wordml/cid" xmlns:w16="http://schemas.microsoft.com/office/word/2018/wordml" xmlns:w16se="http://schemas.microsoft.com/office/word/2015/wordml/symex" xmlns:wpg="http://schemas.microsoft.com/office/word/2010/wordprocessingGroup" xmlns:wpi="http://schemas.microsoft.com/office/word/2010/wordprocessingInk" xmlns:wne="http://schemas.microsoft.com/office/word/2006/wordml" xmlns:wps="http://schemas.microsoft.com/office/word/2010/wordprocessingShape" mc:Ignorable="w14 w15 w16se w16cid w16 w16cex wp14">
+<w:footnotes xmlns:wpc="http://schemas.microsoft.com/office/word/2010/wordprocessingCanvas" xmlns:cx="http://schemas.microsoft.com/office/drawing/2014/chartex" xmlns:cx1="http://schemas.microsoft.com/office/drawing/2015/9/8/chartex" xmlns:cx2="http://schemas.microsoft.com/office/drawing/2015/10/21/chartex" xmlns:cx3="http://schemas.microsoft.com/office/drawing/2016/5/9/chartex" xmlns:cx4="http://schemas.microsoft.com/office/drawing/2016/5/10/chartex" xmlns:cx5="http://schemas.microsoft.com/office/drawing/2016/5/11/chartex" xmlns:cx6="http://schemas.microsoft.com/office/drawing/2016/5/12/chartex" xmlns:cx7="http://schemas.microsoft.com/office/drawing/2016/5/13/chartex" xmlns:cx8="http://schemas.microsoft.com/office/drawing/2016/5/14/chartex" xmlns:mc="http://schemas.openxmlformats.org/markup-compatibility/2006" xmlns:aink="http://schemas.microsoft.com/office/drawing/2016/ink" xmlns:am3d="http://schemas.microsoft.com/office/drawing/2017/model3d" xmlns:o="urn:schemas-microsoft-com:office:office" xmlns:r="http://schemas.openxmlformats.org/officeDocument/2006/relationships" xmlns:m="http://schemas.openxmlformats.org/officeDocument/2006/math" xmlns:v="urn:schemas-microsoft-com:vml" xmlns:wp14="http://schemas.microsoft.com/office/word/2010/wordprocessingDrawing" xmlns:wp="http://schemas.openxmlformats.org/drawingml/2006/wordprocessingDrawing" xmlns:w10="urn:schemas-microsoft-com:office:word" xmlns:w="http://schemas.openxmlformats.org/wordprocessingml/2006/main" xmlns:w14="http://schemas.microsoft.com/office/word/2010/wordml" xmlns:w15="http://schemas.microsoft.com/office/word/2012/wordml" xmlns:w16cex="http://schemas.microsoft.com/office/word/2018/wordml/cex" xmlns:w16cid="http://schemas.microsoft.com/office/word/2016/wordml/cid" xmlns:w16="http://schemas.microsoft.com/office/word/2018/wordml" xmlns:w16sdtdh="http://schemas.microsoft.com/office/word/2020/wordml/sdtdatahash" xmlns:w16se="http://schemas.microsoft.com/office/word/2015/wordml/symex" xmlns:wpg="http://schemas.microsoft.com/office/word/2010/wordprocessingGroup" xmlns:wpi="http://schemas.microsoft.com/office/word/2010/wordprocessingInk" xmlns:wne="http://schemas.microsoft.com/office/word/2006/wordml" xmlns:wps="http://schemas.microsoft.com/office/word/2010/wordprocessingShape" mc:Ignorable="w14 w15 w16se w16cid w16 w16cex w16sdtdh wp14">
   <w:footnote w:type="separator" w:id="-1">
     <w:p>
       <w:r>
@@ -6239,7 +6397,7 @@
 </file>
 
 <file path=word/header1.xml><?xml version="1.0" encoding="utf-8"?>
-<w:hdr xmlns:wpc="http://schemas.microsoft.com/office/word/2010/wordprocessingCanvas" xmlns:cx="http://schemas.microsoft.com/office/drawing/2014/chartex" xmlns:cx1="http://schemas.microsoft.com/office/drawing/2015/9/8/chartex" xmlns:cx2="http://schemas.microsoft.com/office/drawing/2015/10/21/chartex" xmlns:cx3="http://schemas.microsoft.com/office/drawing/2016/5/9/chartex" xmlns:cx4="http://schemas.microsoft.com/office/drawing/2016/5/10/chartex" xmlns:cx5="http://schemas.microsoft.com/office/drawing/2016/5/11/chartex" xmlns:cx6="http://schemas.microsoft.com/office/drawing/2016/5/12/chartex" xmlns:cx7="http://schemas.microsoft.com/office/drawing/2016/5/13/chartex" xmlns:cx8="http://schemas.microsoft.com/office/drawing/2016/5/14/chartex" xmlns:mc="http://schemas.openxmlformats.org/markup-compatibility/2006" xmlns:aink="http://schemas.microsoft.com/office/drawing/2016/ink" xmlns:am3d="http://schemas.microsoft.com/office/drawing/2017/model3d" xmlns:o="urn:schemas-microsoft-com:office:office" xmlns:r="http://schemas.openxmlformats.org/officeDocument/2006/relationships" xmlns:m="http://schemas.openxmlformats.org/officeDocument/2006/math" xmlns:v="urn:schemas-microsoft-com:vml" xmlns:wp14="http://schemas.microsoft.com/office/word/2010/wordprocessingDrawing" xmlns:wp="http://schemas.openxmlformats.org/drawingml/2006/wordprocessingDrawing" xmlns:w10="urn:schemas-microsoft-com:office:word" xmlns:w="http://schemas.openxmlformats.org/wordprocessingml/2006/main" xmlns:w14="http://schemas.microsoft.com/office/word/2010/wordml" xmlns:w15="http://schemas.microsoft.com/office/word/2012/wordml" xmlns:w16cex="http://schemas.microsoft.com/office/word/2018/wordml/cex" xmlns:w16cid="http://schemas.microsoft.com/office/word/2016/wordml/cid" xmlns:w16="http://schemas.microsoft.com/office/word/2018/wordml" xmlns:w16se="http://schemas.microsoft.com/office/word/2015/wordml/symex" xmlns:wpg="http://schemas.microsoft.com/office/word/2010/wordprocessingGroup" xmlns:wpi="http://schemas.microsoft.com/office/word/2010/wordprocessingInk" xmlns:wne="http://schemas.microsoft.com/office/word/2006/wordml" xmlns:wps="http://schemas.microsoft.com/office/word/2010/wordprocessingShape" mc:Ignorable="w14 w15 w16se w16cid w16 w16cex wp14">
+<w:hdr xmlns:wpc="http://schemas.microsoft.com/office/word/2010/wordprocessingCanvas" xmlns:cx="http://schemas.microsoft.com/office/drawing/2014/chartex" xmlns:cx1="http://schemas.microsoft.com/office/drawing/2015/9/8/chartex" xmlns:cx2="http://schemas.microsoft.com/office/drawing/2015/10/21/chartex" xmlns:cx3="http://schemas.microsoft.com/office/drawing/2016/5/9/chartex" xmlns:cx4="http://schemas.microsoft.com/office/drawing/2016/5/10/chartex" xmlns:cx5="http://schemas.microsoft.com/office/drawing/2016/5/11/chartex" xmlns:cx6="http://schemas.microsoft.com/office/drawing/2016/5/12/chartex" xmlns:cx7="http://schemas.microsoft.com/office/drawing/2016/5/13/chartex" xmlns:cx8="http://schemas.microsoft.com/office/drawing/2016/5/14/chartex" xmlns:mc="http://schemas.openxmlformats.org/markup-compatibility/2006" xmlns:aink="http://schemas.microsoft.com/office/drawing/2016/ink" xmlns:am3d="http://schemas.microsoft.com/office/drawing/2017/model3d" xmlns:o="urn:schemas-microsoft-com:office:office" xmlns:r="http://schemas.openxmlformats.org/officeDocument/2006/relationships" xmlns:m="http://schemas.openxmlformats.org/officeDocument/2006/math" xmlns:v="urn:schemas-microsoft-com:vml" xmlns:wp14="http://schemas.microsoft.com/office/word/2010/wordprocessingDrawing" xmlns:wp="http://schemas.openxmlformats.org/drawingml/2006/wordprocessingDrawing" xmlns:w10="urn:schemas-microsoft-com:office:word" xmlns:w="http://schemas.openxmlformats.org/wordprocessingml/2006/main" xmlns:w14="http://schemas.microsoft.com/office/word/2010/wordml" xmlns:w15="http://schemas.microsoft.com/office/word/2012/wordml" xmlns:w16cex="http://schemas.microsoft.com/office/word/2018/wordml/cex" xmlns:w16cid="http://schemas.microsoft.com/office/word/2016/wordml/cid" xmlns:w16="http://schemas.microsoft.com/office/word/2018/wordml" xmlns:w16sdtdh="http://schemas.microsoft.com/office/word/2020/wordml/sdtdatahash" xmlns:w16se="http://schemas.microsoft.com/office/word/2015/wordml/symex" xmlns:wpg="http://schemas.microsoft.com/office/word/2010/wordprocessingGroup" xmlns:wpi="http://schemas.microsoft.com/office/word/2010/wordprocessingInk" xmlns:wne="http://schemas.microsoft.com/office/word/2006/wordml" xmlns:wps="http://schemas.microsoft.com/office/word/2010/wordprocessingShape" mc:Ignorable="w14 w15 w16se w16cid w16 w16cex w16sdtdh wp14">
   <w:p>
     <w:pPr>
       <w:ind w:left="178" w:hangingChars="85" w:hanging="178"/>
@@ -6379,7 +6537,7 @@
 </file>
 
 <file path=word/numbering.xml><?xml version="1.0" encoding="utf-8"?>
-<w:numbering xmlns:wpc="http://schemas.microsoft.com/office/word/2010/wordprocessingCanvas" xmlns:cx="http://schemas.microsoft.com/office/drawing/2014/chartex" xmlns:cx1="http://schemas.microsoft.com/office/drawing/2015/9/8/chartex" xmlns:cx2="http://schemas.microsoft.com/office/drawing/2015/10/21/chartex" xmlns:cx3="http://schemas.microsoft.com/office/drawing/2016/5/9/chartex" xmlns:cx4="http://schemas.microsoft.com/office/drawing/2016/5/10/chartex" xmlns:cx5="http://schemas.microsoft.com/office/drawing/2016/5/11/chartex" xmlns:cx6="http://schemas.microsoft.com/office/drawing/2016/5/12/chartex" xmlns:cx7="http://schemas.microsoft.com/office/drawing/2016/5/13/chartex" xmlns:cx8="http://schemas.microsoft.com/office/drawing/2016/5/14/chartex" xmlns:mc="http://schemas.openxmlformats.org/markup-compatibility/2006" xmlns:aink="http://schemas.microsoft.com/office/drawing/2016/ink" xmlns:am3d="http://schemas.microsoft.com/office/drawing/2017/model3d" xmlns:o="urn:schemas-microsoft-com:office:office" xmlns:r="http://schemas.openxmlformats.org/officeDocument/2006/relationships" xmlns:m="http://schemas.openxmlformats.org/officeDocument/2006/math" xmlns:v="urn:schemas-microsoft-com:vml" xmlns:wp14="http://schemas.microsoft.com/office/word/2010/wordprocessingDrawing" xmlns:wp="http://schemas.openxmlformats.org/drawingml/2006/wordprocessingDrawing" xmlns:w10="urn:schemas-microsoft-com:office:word" xmlns:w="http://schemas.openxmlformats.org/wordprocessingml/2006/main" xmlns:w14="http://schemas.microsoft.com/office/word/2010/wordml" xmlns:w15="http://schemas.microsoft.com/office/word/2012/wordml" xmlns:w16cex="http://schemas.microsoft.com/office/word/2018/wordml/cex" xmlns:w16cid="http://schemas.microsoft.com/office/word/2016/wordml/cid" xmlns:w16="http://schemas.microsoft.com/office/word/2018/wordml" xmlns:w16se="http://schemas.microsoft.com/office/word/2015/wordml/symex" xmlns:wpg="http://schemas.microsoft.com/office/word/2010/wordprocessingGroup" xmlns:wpi="http://schemas.microsoft.com/office/word/2010/wordprocessingInk" xmlns:wne="http://schemas.microsoft.com/office/word/2006/wordml" xmlns:wps="http://schemas.microsoft.com/office/word/2010/wordprocessingShape" mc:Ignorable="w14 w15 w16se w16cid w16 w16cex wp14">
+<w:numbering xmlns:wpc="http://schemas.microsoft.com/office/word/2010/wordprocessingCanvas" xmlns:cx="http://schemas.microsoft.com/office/drawing/2014/chartex" xmlns:cx1="http://schemas.microsoft.com/office/drawing/2015/9/8/chartex" xmlns:cx2="http://schemas.microsoft.com/office/drawing/2015/10/21/chartex" xmlns:cx3="http://schemas.microsoft.com/office/drawing/2016/5/9/chartex" xmlns:cx4="http://schemas.microsoft.com/office/drawing/2016/5/10/chartex" xmlns:cx5="http://schemas.microsoft.com/office/drawing/2016/5/11/chartex" xmlns:cx6="http://schemas.microsoft.com/office/drawing/2016/5/12/chartex" xmlns:cx7="http://schemas.microsoft.com/office/drawing/2016/5/13/chartex" xmlns:cx8="http://schemas.microsoft.com/office/drawing/2016/5/14/chartex" xmlns:mc="http://schemas.openxmlformats.org/markup-compatibility/2006" xmlns:aink="http://schemas.microsoft.com/office/drawing/2016/ink" xmlns:am3d="http://schemas.microsoft.com/office/drawing/2017/model3d" xmlns:o="urn:schemas-microsoft-com:office:office" xmlns:r="http://schemas.openxmlformats.org/officeDocument/2006/relationships" xmlns:m="http://schemas.openxmlformats.org/officeDocument/2006/math" xmlns:v="urn:schemas-microsoft-com:vml" xmlns:wp14="http://schemas.microsoft.com/office/word/2010/wordprocessingDrawing" xmlns:wp="http://schemas.openxmlformats.org/drawingml/2006/wordprocessingDrawing" xmlns:w10="urn:schemas-microsoft-com:office:word" xmlns:w="http://schemas.openxmlformats.org/wordprocessingml/2006/main" xmlns:w14="http://schemas.microsoft.com/office/word/2010/wordml" xmlns:w15="http://schemas.microsoft.com/office/word/2012/wordml" xmlns:w16cex="http://schemas.microsoft.com/office/word/2018/wordml/cex" xmlns:w16cid="http://schemas.microsoft.com/office/word/2016/wordml/cid" xmlns:w16="http://schemas.microsoft.com/office/word/2018/wordml" xmlns:w16sdtdh="http://schemas.microsoft.com/office/word/2020/wordml/sdtdatahash" xmlns:w16se="http://schemas.microsoft.com/office/word/2015/wordml/symex" xmlns:wpg="http://schemas.microsoft.com/office/word/2010/wordprocessingGroup" xmlns:wpi="http://schemas.microsoft.com/office/word/2010/wordprocessingInk" xmlns:wne="http://schemas.microsoft.com/office/word/2006/wordml" xmlns:wps="http://schemas.microsoft.com/office/word/2010/wordprocessingShape" mc:Ignorable="w14 w15 w16se w16cid w16 w16cex w16sdtdh wp14">
   <w:abstractNum w:abstractNumId="0" w15:restartNumberingAfterBreak="0">
     <w:nsid w:val="01CE6991"/>
     <w:multiLevelType w:val="hybridMultilevel"/>
@@ -8688,7 +8846,7 @@
 </file>
 
 <file path=word/styles.xml><?xml version="1.0" encoding="utf-8"?>
-<w:styles xmlns:mc="http://schemas.openxmlformats.org/markup-compatibility/2006" xmlns:r="http://schemas.openxmlformats.org/officeDocument/2006/relationships" xmlns:w="http://schemas.openxmlformats.org/wordprocessingml/2006/main" xmlns:w14="http://schemas.microsoft.com/office/word/2010/wordml" xmlns:w15="http://schemas.microsoft.com/office/word/2012/wordml" xmlns:w16cex="http://schemas.microsoft.com/office/word/2018/wordml/cex" xmlns:w16cid="http://schemas.microsoft.com/office/word/2016/wordml/cid" xmlns:w16="http://schemas.microsoft.com/office/word/2018/wordml" xmlns:w16se="http://schemas.microsoft.com/office/word/2015/wordml/symex" mc:Ignorable="w14 w15 w16se w16cid w16 w16cex">
+<w:styles xmlns:mc="http://schemas.openxmlformats.org/markup-compatibility/2006" xmlns:r="http://schemas.openxmlformats.org/officeDocument/2006/relationships" xmlns:w="http://schemas.openxmlformats.org/wordprocessingml/2006/main" xmlns:w14="http://schemas.microsoft.com/office/word/2010/wordml" xmlns:w15="http://schemas.microsoft.com/office/word/2012/wordml" xmlns:w16cex="http://schemas.microsoft.com/office/word/2018/wordml/cex" xmlns:w16cid="http://schemas.microsoft.com/office/word/2016/wordml/cid" xmlns:w16="http://schemas.microsoft.com/office/word/2018/wordml" xmlns:w16sdtdh="http://schemas.microsoft.com/office/word/2020/wordml/sdtdatahash" xmlns:w16se="http://schemas.microsoft.com/office/word/2015/wordml/symex" mc:Ignorable="w14 w15 w16se w16cid w16 w16cex w16sdtdh">
   <w:docDefaults>
     <w:rPrDefault>
       <w:rPr>

</xml_diff>

<commit_message>
report and bug fix
</commit_message>
<xml_diff>
--- a/reports/实验报告/大作业实验报告.docx
+++ b/reports/实验报告/大作业实验报告.docx
@@ -1,6 +1,6 @@
 
 <file path=word/document.xml><?xml version="1.0" encoding="utf-8"?>
-<w:document xmlns:wpc="http://schemas.microsoft.com/office/word/2010/wordprocessingCanvas" xmlns:cx="http://schemas.microsoft.com/office/drawing/2014/chartex" xmlns:cx1="http://schemas.microsoft.com/office/drawing/2015/9/8/chartex" xmlns:cx2="http://schemas.microsoft.com/office/drawing/2015/10/21/chartex" xmlns:cx3="http://schemas.microsoft.com/office/drawing/2016/5/9/chartex" xmlns:cx4="http://schemas.microsoft.com/office/drawing/2016/5/10/chartex" xmlns:cx5="http://schemas.microsoft.com/office/drawing/2016/5/11/chartex" xmlns:cx6="http://schemas.microsoft.com/office/drawing/2016/5/12/chartex" xmlns:cx7="http://schemas.microsoft.com/office/drawing/2016/5/13/chartex" xmlns:cx8="http://schemas.microsoft.com/office/drawing/2016/5/14/chartex" xmlns:mc="http://schemas.openxmlformats.org/markup-compatibility/2006" xmlns:aink="http://schemas.microsoft.com/office/drawing/2016/ink" xmlns:am3d="http://schemas.microsoft.com/office/drawing/2017/model3d" xmlns:o="urn:schemas-microsoft-com:office:office" xmlns:r="http://schemas.openxmlformats.org/officeDocument/2006/relationships" xmlns:m="http://schemas.openxmlformats.org/officeDocument/2006/math" xmlns:v="urn:schemas-microsoft-com:vml" xmlns:wp14="http://schemas.microsoft.com/office/word/2010/wordprocessingDrawing" xmlns:wp="http://schemas.openxmlformats.org/drawingml/2006/wordprocessingDrawing" xmlns:w10="urn:schemas-microsoft-com:office:word" xmlns:w="http://schemas.openxmlformats.org/wordprocessingml/2006/main" xmlns:w14="http://schemas.microsoft.com/office/word/2010/wordml" xmlns:w15="http://schemas.microsoft.com/office/word/2012/wordml" xmlns:w16cex="http://schemas.microsoft.com/office/word/2018/wordml/cex" xmlns:w16cid="http://schemas.microsoft.com/office/word/2016/wordml/cid" xmlns:w16="http://schemas.microsoft.com/office/word/2018/wordml" xmlns:w16sdtdh="http://schemas.microsoft.com/office/word/2020/wordml/sdtdatahash" xmlns:w16se="http://schemas.microsoft.com/office/word/2015/wordml/symex" xmlns:wpg="http://schemas.microsoft.com/office/word/2010/wordprocessingGroup" xmlns:wpi="http://schemas.microsoft.com/office/word/2010/wordprocessingInk" xmlns:wne="http://schemas.microsoft.com/office/word/2006/wordml" xmlns:wps="http://schemas.microsoft.com/office/word/2010/wordprocessingShape" mc:Ignorable="w14 w15 w16se w16cid w16 w16cex w16sdtdh wp14">
+<w:document xmlns:wpc="http://schemas.microsoft.com/office/word/2010/wordprocessingCanvas" xmlns:cx="http://schemas.microsoft.com/office/drawing/2014/chartex" xmlns:cx1="http://schemas.microsoft.com/office/drawing/2015/9/8/chartex" xmlns:cx2="http://schemas.microsoft.com/office/drawing/2015/10/21/chartex" xmlns:cx3="http://schemas.microsoft.com/office/drawing/2016/5/9/chartex" xmlns:cx4="http://schemas.microsoft.com/office/drawing/2016/5/10/chartex" xmlns:cx5="http://schemas.microsoft.com/office/drawing/2016/5/11/chartex" xmlns:cx6="http://schemas.microsoft.com/office/drawing/2016/5/12/chartex" xmlns:cx7="http://schemas.microsoft.com/office/drawing/2016/5/13/chartex" xmlns:cx8="http://schemas.microsoft.com/office/drawing/2016/5/14/chartex" xmlns:mc="http://schemas.openxmlformats.org/markup-compatibility/2006" xmlns:aink="http://schemas.microsoft.com/office/drawing/2016/ink" xmlns:am3d="http://schemas.microsoft.com/office/drawing/2017/model3d" xmlns:o="urn:schemas-microsoft-com:office:office" xmlns:r="http://schemas.openxmlformats.org/officeDocument/2006/relationships" xmlns:m="http://schemas.openxmlformats.org/officeDocument/2006/math" xmlns:v="urn:schemas-microsoft-com:vml" xmlns:wp14="http://schemas.microsoft.com/office/word/2010/wordprocessingDrawing" xmlns:wp="http://schemas.openxmlformats.org/drawingml/2006/wordprocessingDrawing" xmlns:w10="urn:schemas-microsoft-com:office:word" xmlns:w="http://schemas.openxmlformats.org/wordprocessingml/2006/main" xmlns:w14="http://schemas.microsoft.com/office/word/2010/wordml" xmlns:w15="http://schemas.microsoft.com/office/word/2012/wordml" xmlns:w16cex="http://schemas.microsoft.com/office/word/2018/wordml/cex" xmlns:w16cid="http://schemas.microsoft.com/office/word/2016/wordml/cid" xmlns:w16="http://schemas.microsoft.com/office/word/2018/wordml" xmlns:w16se="http://schemas.microsoft.com/office/word/2015/wordml/symex" xmlns:wpg="http://schemas.microsoft.com/office/word/2010/wordprocessingGroup" xmlns:wpi="http://schemas.microsoft.com/office/word/2010/wordprocessingInk" xmlns:wne="http://schemas.microsoft.com/office/word/2006/wordml" xmlns:wps="http://schemas.microsoft.com/office/word/2010/wordprocessingShape" mc:Ignorable="w14 w15 w16se w16cid w16 w16cex wp14">
   <w:body>
     <w:p>
       <w:pPr>
@@ -1073,25 +1073,7 @@
           <w:sz w:val="18"/>
           <w:szCs w:val="18"/>
         </w:rPr>
-        <w:t>(</w:t>
-      </w:r>
-      <w:proofErr w:type="spellStart"/>
-      <w:r>
-        <w:rPr>
-          <w:rFonts w:ascii="Calibri" w:hAnsi="宋体" w:hint="eastAsia"/>
-          <w:sz w:val="18"/>
-          <w:szCs w:val="18"/>
-        </w:rPr>
-        <w:t>html+CSS</w:t>
-      </w:r>
-      <w:proofErr w:type="spellEnd"/>
-      <w:r>
-        <w:rPr>
-          <w:rFonts w:ascii="Calibri" w:hAnsi="宋体" w:hint="eastAsia"/>
-          <w:sz w:val="18"/>
-          <w:szCs w:val="18"/>
-        </w:rPr>
-        <w:t>)</w:t>
+        <w:t>(html+CSS)</w:t>
       </w:r>
       <w:r>
         <w:rPr>
@@ -1615,7 +1597,6 @@
         </w:rPr>
         <w:t>和</w:t>
       </w:r>
-      <w:proofErr w:type="spellStart"/>
       <w:r>
         <w:rPr>
           <w:rFonts w:ascii="Calibri" w:hAnsi="Calibri" w:hint="eastAsia"/>
@@ -1624,7 +1605,6 @@
         </w:rPr>
         <w:t>mysql</w:t>
       </w:r>
-      <w:proofErr w:type="spellEnd"/>
       <w:r>
         <w:rPr>
           <w:rFonts w:ascii="Calibri" w:hAnsi="Calibri" w:hint="eastAsia"/>
@@ -2378,59 +2358,13 @@
           <w:szCs w:val="18"/>
         </w:rPr>
       </w:pPr>
-      <w:proofErr w:type="spellStart"/>
-      <w:r>
-        <w:rPr>
-          <w:rFonts w:ascii="Calibri" w:hAnsi="宋体"/>
-          <w:sz w:val="18"/>
-          <w:szCs w:val="18"/>
-        </w:rPr>
-        <w:t>strSQL</w:t>
-      </w:r>
-      <w:proofErr w:type="spellEnd"/>
-      <w:r>
-        <w:rPr>
-          <w:rFonts w:ascii="Calibri" w:hAnsi="宋体"/>
-          <w:sz w:val="18"/>
-          <w:szCs w:val="18"/>
-        </w:rPr>
-        <w:t xml:space="preserve">="SELECT * FROM users WHERE (name = '" + </w:t>
-      </w:r>
-      <w:proofErr w:type="spellStart"/>
-      <w:r>
-        <w:rPr>
-          <w:rFonts w:ascii="Calibri" w:hAnsi="宋体"/>
-          <w:sz w:val="18"/>
-          <w:szCs w:val="18"/>
-        </w:rPr>
-        <w:t>userName</w:t>
-      </w:r>
-      <w:proofErr w:type="spellEnd"/>
-      <w:r>
-        <w:rPr>
-          <w:rFonts w:ascii="Calibri" w:hAnsi="宋体"/>
-          <w:sz w:val="18"/>
-          <w:szCs w:val="18"/>
-        </w:rPr>
-        <w:t xml:space="preserve"> + "') and (pw = '"+ </w:t>
-      </w:r>
-      <w:proofErr w:type="spellStart"/>
-      <w:r>
-        <w:rPr>
-          <w:rFonts w:ascii="Calibri" w:hAnsi="宋体"/>
-          <w:sz w:val="18"/>
-          <w:szCs w:val="18"/>
-        </w:rPr>
-        <w:t>passWord</w:t>
-      </w:r>
-      <w:proofErr w:type="spellEnd"/>
-      <w:r>
-        <w:rPr>
-          <w:rFonts w:ascii="Calibri" w:hAnsi="宋体"/>
-          <w:sz w:val="18"/>
-          <w:szCs w:val="18"/>
-        </w:rPr>
-        <w:t xml:space="preserve"> +"');" </w:t>
+      <w:r>
+        <w:rPr>
+          <w:rFonts w:ascii="Calibri" w:hAnsi="宋体"/>
+          <w:sz w:val="18"/>
+          <w:szCs w:val="18"/>
+        </w:rPr>
+        <w:t xml:space="preserve">strSQL="SELECT * FROM users WHERE (name = '" + userName + "') and (pw = '"+ passWord +"');" </w:t>
       </w:r>
     </w:p>
     <w:p>
@@ -2798,25 +2732,7 @@
           <w:sz w:val="18"/>
           <w:szCs w:val="18"/>
         </w:rPr>
-        <w:t>&lt;script&gt;</w:t>
-      </w:r>
-      <w:proofErr w:type="spellStart"/>
-      <w:r>
-        <w:rPr>
-          <w:rFonts w:ascii="Calibri" w:hAnsi="宋体" w:hint="eastAsia"/>
-          <w:sz w:val="18"/>
-          <w:szCs w:val="18"/>
-        </w:rPr>
-        <w:t>window.location.href</w:t>
-      </w:r>
-      <w:proofErr w:type="spellEnd"/>
-      <w:r>
-        <w:rPr>
-          <w:rFonts w:ascii="Calibri" w:hAnsi="宋体" w:hint="eastAsia"/>
-          <w:sz w:val="18"/>
-          <w:szCs w:val="18"/>
-        </w:rPr>
-        <w:t>="http://www.abc.com"&lt;/script&gt;</w:t>
+        <w:t>&lt;script&gt;window.location.href="http://www.abc.com"&lt;/script&gt;</w:t>
       </w:r>
     </w:p>
     <w:bookmarkEnd w:id="4"/>
@@ -3260,7 +3176,6 @@
         </w:rPr>
         <w:t xml:space="preserve">    </w:t>
       </w:r>
-      <w:proofErr w:type="spellStart"/>
       <w:r>
         <w:rPr>
           <w:rFonts w:ascii="Calibri" w:hAnsi="宋体" w:hint="eastAsia"/>
@@ -3269,7 +3184,6 @@
         </w:rPr>
         <w:t>MDBlog</w:t>
       </w:r>
-      <w:proofErr w:type="spellEnd"/>
     </w:p>
     <w:p>
       <w:pPr>
@@ -4053,7 +3967,6 @@
         </w:rPr>
         <w:t>（可以把每个主要的</w:t>
       </w:r>
-      <w:proofErr w:type="spellStart"/>
       <w:r>
         <w:rPr>
           <w:rFonts w:ascii="Calibri" w:hAnsi="宋体" w:hint="eastAsia"/>
@@ -4062,7 +3975,6 @@
         </w:rPr>
         <w:t>jsp</w:t>
       </w:r>
-      <w:proofErr w:type="spellEnd"/>
       <w:r>
         <w:rPr>
           <w:rFonts w:ascii="Calibri" w:hAnsi="宋体" w:hint="eastAsia"/>
@@ -4088,6 +4000,99 @@
           <w:szCs w:val="18"/>
         </w:rPr>
         <w:t>然后根据要求我们还需要确定整个项目结构的类图。</w:t>
+      </w:r>
+      <w:r>
+        <w:rPr>
+          <w:rFonts w:ascii="Calibri" w:hAnsi="宋体" w:hint="eastAsia"/>
+          <w:sz w:val="18"/>
+          <w:szCs w:val="18"/>
+        </w:rPr>
+        <w:t>这里类图中主要就是将我们在中间件、后端部分实现的主要的</w:t>
+      </w:r>
+      <w:r>
+        <w:rPr>
+          <w:rFonts w:ascii="Calibri" w:hAnsi="宋体" w:hint="eastAsia"/>
+          <w:sz w:val="18"/>
+          <w:szCs w:val="18"/>
+        </w:rPr>
+        <w:t>java</w:t>
+      </w:r>
+      <w:r>
+        <w:rPr>
+          <w:rFonts w:ascii="Calibri" w:hAnsi="宋体" w:hint="eastAsia"/>
+          <w:sz w:val="18"/>
+          <w:szCs w:val="18"/>
+        </w:rPr>
+        <w:t>类以及它们的成员数据、方法、关系给表示出来。具体的内容如下图所示：</w:t>
+      </w:r>
+    </w:p>
+    <w:p>
+      <w:pPr>
+        <w:ind w:firstLine="90"/>
+        <w:rPr>
+          <w:rFonts w:ascii="Calibri" w:hAnsi="宋体"/>
+          <w:sz w:val="18"/>
+          <w:szCs w:val="18"/>
+        </w:rPr>
+      </w:pPr>
+    </w:p>
+    <w:p>
+      <w:pPr>
+        <w:ind w:firstLine="90"/>
+        <w:rPr>
+          <w:rFonts w:ascii="Calibri" w:hAnsi="宋体" w:hint="eastAsia"/>
+          <w:sz w:val="18"/>
+          <w:szCs w:val="18"/>
+        </w:rPr>
+      </w:pPr>
+      <w:r>
+        <w:rPr>
+          <w:rFonts w:ascii="Calibri" w:hAnsi="宋体" w:hint="eastAsia"/>
+          <w:noProof/>
+          <w:sz w:val="18"/>
+          <w:szCs w:val="18"/>
+        </w:rPr>
+        <w:drawing>
+          <wp:inline distT="0" distB="0" distL="0" distR="0" wp14:anchorId="39B0EA18" wp14:editId="7ED83975">
+            <wp:extent cx="2885159" cy="5997953"/>
+            <wp:effectExtent l="0" t="0" r="0" b="0"/>
+            <wp:docPr id="4" name="图片 4"/>
+            <wp:cNvGraphicFramePr>
+              <a:graphicFrameLocks xmlns:a="http://schemas.openxmlformats.org/drawingml/2006/main" noChangeAspect="1"/>
+            </wp:cNvGraphicFramePr>
+            <a:graphic xmlns:a="http://schemas.openxmlformats.org/drawingml/2006/main">
+              <a:graphicData uri="http://schemas.openxmlformats.org/drawingml/2006/picture">
+                <pic:pic xmlns:pic="http://schemas.openxmlformats.org/drawingml/2006/picture">
+                  <pic:nvPicPr>
+                    <pic:cNvPr id="4" name="图片 4"/>
+                    <pic:cNvPicPr/>
+                  </pic:nvPicPr>
+                  <pic:blipFill>
+                    <a:blip r:embed="rId10" cstate="print">
+                      <a:extLst>
+                        <a:ext uri="{28A0092B-C50C-407E-A947-70E740481C1C}">
+                          <a14:useLocalDpi xmlns:a14="http://schemas.microsoft.com/office/drawing/2010/main" val="0"/>
+                        </a:ext>
+                      </a:extLst>
+                    </a:blip>
+                    <a:stretch>
+                      <a:fillRect/>
+                    </a:stretch>
+                  </pic:blipFill>
+                  <pic:spPr>
+                    <a:xfrm>
+                      <a:off x="0" y="0"/>
+                      <a:ext cx="2906213" cy="6041721"/>
+                    </a:xfrm>
+                    <a:prstGeom prst="rect">
+                      <a:avLst/>
+                    </a:prstGeom>
+                  </pic:spPr>
+                </pic:pic>
+              </a:graphicData>
+            </a:graphic>
+          </wp:inline>
+        </w:drawing>
       </w:r>
     </w:p>
     <w:p>
@@ -4916,68 +4921,438 @@
     </w:p>
     <w:p>
       <w:pPr>
-        <w:rPr>
-          <w:rFonts w:ascii="Calibri" w:hAnsi="宋体"/>
-          <w:sz w:val="18"/>
-          <w:szCs w:val="18"/>
-        </w:rPr>
-      </w:pPr>
-      <w:r>
-        <w:rPr>
-          <w:rFonts w:ascii="Calibri" w:hAnsi="宋体" w:hint="eastAsia"/>
+        <w:ind w:firstLine="420"/>
+        <w:rPr>
+          <w:rFonts w:ascii="Calibri" w:hAnsi="宋体"/>
+          <w:sz w:val="18"/>
+          <w:szCs w:val="18"/>
+        </w:rPr>
+      </w:pPr>
+      <w:r>
+        <w:rPr>
+          <w:rFonts w:ascii="Calibri" w:hAnsi="宋体" w:hint="eastAsia"/>
+          <w:sz w:val="18"/>
+          <w:szCs w:val="18"/>
+        </w:rPr>
+        <w:t>这里我们给出项目运行的结果。</w:t>
+      </w:r>
+    </w:p>
+    <w:p>
+      <w:pPr>
+        <w:ind w:firstLine="420"/>
+        <w:rPr>
+          <w:rFonts w:ascii="Calibri" w:hAnsi="宋体"/>
+          <w:sz w:val="18"/>
+          <w:szCs w:val="18"/>
+        </w:rPr>
+      </w:pPr>
+      <w:r>
+        <w:rPr>
+          <w:rFonts w:ascii="Calibri" w:hAnsi="宋体" w:hint="eastAsia"/>
+          <w:sz w:val="18"/>
+          <w:szCs w:val="18"/>
+        </w:rPr>
+        <w:t>首先是初始页面，即登录界面：</w:t>
+      </w:r>
+    </w:p>
+    <w:p>
+      <w:pPr>
+        <w:ind w:firstLine="420"/>
+        <w:rPr>
+          <w:rFonts w:ascii="Calibri" w:hAnsi="宋体"/>
           <w:color w:val="0070C0"/>
           <w:sz w:val="18"/>
           <w:szCs w:val="18"/>
         </w:rPr>
-        <w:t xml:space="preserve">   </w:t>
-      </w:r>
-      <w:r>
-        <w:rPr>
-          <w:rFonts w:ascii="Calibri" w:hAnsi="宋体" w:hint="eastAsia"/>
-          <w:sz w:val="18"/>
-          <w:szCs w:val="18"/>
-        </w:rPr>
-        <w:t>（</w:t>
-      </w:r>
-      <w:r>
-        <w:rPr>
-          <w:rFonts w:ascii="Calibri" w:hAnsi="宋体" w:hint="eastAsia"/>
-          <w:sz w:val="18"/>
-          <w:szCs w:val="18"/>
-        </w:rPr>
-        <w:t>给出全部或主要操作画面的截图，</w:t>
-      </w:r>
-      <w:r>
-        <w:rPr>
-          <w:rFonts w:ascii="Calibri" w:hAnsi="宋体" w:hint="eastAsia"/>
-          <w:sz w:val="18"/>
-          <w:szCs w:val="18"/>
-        </w:rPr>
-        <w:t>需要时</w:t>
-      </w:r>
-      <w:r>
-        <w:rPr>
-          <w:rFonts w:ascii="Calibri" w:hAnsi="宋体" w:hint="eastAsia"/>
-          <w:sz w:val="18"/>
-          <w:szCs w:val="18"/>
-        </w:rPr>
-        <w:t>可以在截图下面</w:t>
-      </w:r>
-      <w:r>
-        <w:rPr>
-          <w:rFonts w:ascii="Calibri" w:hAnsi="宋体" w:hint="eastAsia"/>
-          <w:sz w:val="18"/>
-          <w:szCs w:val="18"/>
-        </w:rPr>
-        <w:t>写</w:t>
-      </w:r>
-      <w:r>
-        <w:rPr>
-          <w:rFonts w:ascii="Calibri" w:hAnsi="宋体" w:hint="eastAsia"/>
-          <w:sz w:val="18"/>
-          <w:szCs w:val="18"/>
-        </w:rPr>
-        <w:t>一点简要说明）</w:t>
+      </w:pPr>
+      <w:r>
+        <w:rPr>
+          <w:rFonts w:ascii="Calibri" w:hAnsi="宋体" w:hint="eastAsia"/>
+          <w:noProof/>
+          <w:color w:val="0070C0"/>
+          <w:sz w:val="18"/>
+          <w:szCs w:val="18"/>
+        </w:rPr>
+        <w:drawing>
+          <wp:inline distT="0" distB="0" distL="0" distR="0" wp14:anchorId="1A6FCC05" wp14:editId="604270FD">
+            <wp:extent cx="1521393" cy="2116548"/>
+            <wp:effectExtent l="0" t="0" r="3175" b="4445"/>
+            <wp:docPr id="5" name="图片 5"/>
+            <wp:cNvGraphicFramePr>
+              <a:graphicFrameLocks xmlns:a="http://schemas.openxmlformats.org/drawingml/2006/main" noChangeAspect="1"/>
+            </wp:cNvGraphicFramePr>
+            <a:graphic xmlns:a="http://schemas.openxmlformats.org/drawingml/2006/main">
+              <a:graphicData uri="http://schemas.openxmlformats.org/drawingml/2006/picture">
+                <pic:pic xmlns:pic="http://schemas.openxmlformats.org/drawingml/2006/picture">
+                  <pic:nvPicPr>
+                    <pic:cNvPr id="5" name="图片 5"/>
+                    <pic:cNvPicPr/>
+                  </pic:nvPicPr>
+                  <pic:blipFill>
+                    <a:blip r:embed="rId11" cstate="print">
+                      <a:extLst>
+                        <a:ext uri="{28A0092B-C50C-407E-A947-70E740481C1C}">
+                          <a14:useLocalDpi xmlns:a14="http://schemas.microsoft.com/office/drawing/2010/main" val="0"/>
+                        </a:ext>
+                      </a:extLst>
+                    </a:blip>
+                    <a:stretch>
+                      <a:fillRect/>
+                    </a:stretch>
+                  </pic:blipFill>
+                  <pic:spPr>
+                    <a:xfrm>
+                      <a:off x="0" y="0"/>
+                      <a:ext cx="1532104" cy="2131449"/>
+                    </a:xfrm>
+                    <a:prstGeom prst="rect">
+                      <a:avLst/>
+                    </a:prstGeom>
+                  </pic:spPr>
+                </pic:pic>
+              </a:graphicData>
+            </a:graphic>
+          </wp:inline>
+        </w:drawing>
+      </w:r>
+    </w:p>
+    <w:p>
+      <w:pPr>
+        <w:ind w:firstLine="420"/>
+        <w:rPr>
+          <w:rFonts w:ascii="Calibri" w:hAnsi="宋体"/>
+          <w:sz w:val="18"/>
+          <w:szCs w:val="18"/>
+        </w:rPr>
+      </w:pPr>
+      <w:r>
+        <w:rPr>
+          <w:rFonts w:ascii="Calibri" w:hAnsi="宋体" w:hint="eastAsia"/>
+          <w:sz w:val="18"/>
+          <w:szCs w:val="18"/>
+        </w:rPr>
+        <w:t>然后是</w:t>
+      </w:r>
+      <w:r>
+        <w:rPr>
+          <w:rFonts w:ascii="Calibri" w:hAnsi="宋体" w:hint="eastAsia"/>
+          <w:sz w:val="18"/>
+          <w:szCs w:val="18"/>
+        </w:rPr>
+        <w:t>管理员账户登录，用户名</w:t>
+      </w:r>
+      <w:r>
+        <w:rPr>
+          <w:rFonts w:ascii="Calibri" w:hAnsi="宋体" w:hint="eastAsia"/>
+          <w:sz w:val="18"/>
+          <w:szCs w:val="18"/>
+        </w:rPr>
+        <w:t>admin</w:t>
+      </w:r>
+      <w:r>
+        <w:rPr>
+          <w:rFonts w:ascii="Calibri" w:hAnsi="宋体" w:hint="eastAsia"/>
+          <w:sz w:val="18"/>
+          <w:szCs w:val="18"/>
+        </w:rPr>
+        <w:t>、密码</w:t>
+      </w:r>
+      <w:r>
+        <w:rPr>
+          <w:rFonts w:ascii="Calibri" w:hAnsi="宋体" w:hint="eastAsia"/>
+          <w:sz w:val="18"/>
+          <w:szCs w:val="18"/>
+        </w:rPr>
+        <w:t>1</w:t>
+      </w:r>
+      <w:r>
+        <w:rPr>
+          <w:rFonts w:ascii="Calibri" w:hAnsi="宋体"/>
+          <w:sz w:val="18"/>
+          <w:szCs w:val="18"/>
+        </w:rPr>
+        <w:t>23</w:t>
+      </w:r>
+      <w:r>
+        <w:rPr>
+          <w:rFonts w:ascii="Calibri" w:hAnsi="宋体" w:hint="eastAsia"/>
+          <w:sz w:val="18"/>
+          <w:szCs w:val="18"/>
+        </w:rPr>
+        <w:t>：</w:t>
+      </w:r>
+    </w:p>
+    <w:p>
+      <w:pPr>
+        <w:ind w:firstLine="420"/>
+        <w:rPr>
+          <w:rFonts w:ascii="Calibri" w:hAnsi="宋体"/>
+          <w:sz w:val="18"/>
+          <w:szCs w:val="18"/>
+        </w:rPr>
+      </w:pPr>
+      <w:r>
+        <w:rPr>
+          <w:rFonts w:ascii="Calibri" w:hAnsi="宋体" w:hint="eastAsia"/>
+          <w:noProof/>
+          <w:sz w:val="18"/>
+          <w:szCs w:val="18"/>
+        </w:rPr>
+        <w:drawing>
+          <wp:inline distT="0" distB="0" distL="0" distR="0" wp14:anchorId="7FC38795" wp14:editId="6C2DEBDF">
+            <wp:extent cx="1451530" cy="1480990"/>
+            <wp:effectExtent l="0" t="0" r="0" b="5080"/>
+            <wp:docPr id="6" name="图片 6"/>
+            <wp:cNvGraphicFramePr>
+              <a:graphicFrameLocks xmlns:a="http://schemas.openxmlformats.org/drawingml/2006/main" noChangeAspect="1"/>
+            </wp:cNvGraphicFramePr>
+            <a:graphic xmlns:a="http://schemas.openxmlformats.org/drawingml/2006/main">
+              <a:graphicData uri="http://schemas.openxmlformats.org/drawingml/2006/picture">
+                <pic:pic xmlns:pic="http://schemas.openxmlformats.org/drawingml/2006/picture">
+                  <pic:nvPicPr>
+                    <pic:cNvPr id="6" name="图片 6"/>
+                    <pic:cNvPicPr/>
+                  </pic:nvPicPr>
+                  <pic:blipFill>
+                    <a:blip r:embed="rId12" cstate="print">
+                      <a:extLst>
+                        <a:ext uri="{28A0092B-C50C-407E-A947-70E740481C1C}">
+                          <a14:useLocalDpi xmlns:a14="http://schemas.microsoft.com/office/drawing/2010/main" val="0"/>
+                        </a:ext>
+                      </a:extLst>
+                    </a:blip>
+                    <a:stretch>
+                      <a:fillRect/>
+                    </a:stretch>
+                  </pic:blipFill>
+                  <pic:spPr>
+                    <a:xfrm>
+                      <a:off x="0" y="0"/>
+                      <a:ext cx="1463003" cy="1492696"/>
+                    </a:xfrm>
+                    <a:prstGeom prst="rect">
+                      <a:avLst/>
+                    </a:prstGeom>
+                  </pic:spPr>
+                </pic:pic>
+              </a:graphicData>
+            </a:graphic>
+          </wp:inline>
+        </w:drawing>
+      </w:r>
+    </w:p>
+    <w:p>
+      <w:pPr>
+        <w:ind w:firstLine="420"/>
+        <w:rPr>
+          <w:rFonts w:ascii="Calibri" w:hAnsi="宋体"/>
+          <w:sz w:val="18"/>
+          <w:szCs w:val="18"/>
+        </w:rPr>
+      </w:pPr>
+      <w:r>
+        <w:rPr>
+          <w:rFonts w:ascii="Calibri" w:hAnsi="宋体" w:hint="eastAsia"/>
+          <w:sz w:val="18"/>
+          <w:szCs w:val="18"/>
+        </w:rPr>
+        <w:t>登录之后跳转到编辑管理页面</w:t>
+      </w:r>
+      <w:r>
+        <w:rPr>
+          <w:rFonts w:ascii="Calibri" w:hAnsi="宋体"/>
+          <w:sz w:val="18"/>
+          <w:szCs w:val="18"/>
+        </w:rPr>
+        <w:t>main_edit.jsp</w:t>
+      </w:r>
+      <w:r>
+        <w:rPr>
+          <w:rFonts w:ascii="Calibri" w:hAnsi="宋体" w:hint="eastAsia"/>
+          <w:sz w:val="18"/>
+          <w:szCs w:val="18"/>
+        </w:rPr>
+        <w:t>，在这里可以查看每个博客文档的具体内容并对其进行编辑、管理：</w:t>
+      </w:r>
+    </w:p>
+    <w:p>
+      <w:pPr>
+        <w:ind w:firstLine="420"/>
+        <w:rPr>
+          <w:rFonts w:ascii="Calibri" w:hAnsi="宋体"/>
+          <w:sz w:val="18"/>
+          <w:szCs w:val="18"/>
+        </w:rPr>
+      </w:pPr>
+      <w:r>
+        <w:rPr>
+          <w:rFonts w:ascii="Calibri" w:hAnsi="宋体" w:hint="eastAsia"/>
+          <w:noProof/>
+          <w:sz w:val="18"/>
+          <w:szCs w:val="18"/>
+        </w:rPr>
+        <w:lastRenderedPageBreak/>
+        <w:drawing>
+          <wp:inline distT="0" distB="0" distL="0" distR="0" wp14:anchorId="66E1B78B" wp14:editId="652E6F3B">
+            <wp:extent cx="2941426" cy="1489138"/>
+            <wp:effectExtent l="0" t="0" r="5080" b="0"/>
+            <wp:docPr id="7" name="图片 7"/>
+            <wp:cNvGraphicFramePr>
+              <a:graphicFrameLocks xmlns:a="http://schemas.openxmlformats.org/drawingml/2006/main" noChangeAspect="1"/>
+            </wp:cNvGraphicFramePr>
+            <a:graphic xmlns:a="http://schemas.openxmlformats.org/drawingml/2006/main">
+              <a:graphicData uri="http://schemas.openxmlformats.org/drawingml/2006/picture">
+                <pic:pic xmlns:pic="http://schemas.openxmlformats.org/drawingml/2006/picture">
+                  <pic:nvPicPr>
+                    <pic:cNvPr id="7" name="图片 7"/>
+                    <pic:cNvPicPr/>
+                  </pic:nvPicPr>
+                  <pic:blipFill>
+                    <a:blip r:embed="rId13" cstate="print">
+                      <a:extLst>
+                        <a:ext uri="{28A0092B-C50C-407E-A947-70E740481C1C}">
+                          <a14:useLocalDpi xmlns:a14="http://schemas.microsoft.com/office/drawing/2010/main" val="0"/>
+                        </a:ext>
+                      </a:extLst>
+                    </a:blip>
+                    <a:stretch>
+                      <a:fillRect/>
+                    </a:stretch>
+                  </pic:blipFill>
+                  <pic:spPr>
+                    <a:xfrm>
+                      <a:off x="0" y="0"/>
+                      <a:ext cx="2954902" cy="1495960"/>
+                    </a:xfrm>
+                    <a:prstGeom prst="rect">
+                      <a:avLst/>
+                    </a:prstGeom>
+                  </pic:spPr>
+                </pic:pic>
+              </a:graphicData>
+            </a:graphic>
+          </wp:inline>
+        </w:drawing>
+      </w:r>
+    </w:p>
+    <w:p>
+      <w:pPr>
+        <w:ind w:firstLine="420"/>
+        <w:rPr>
+          <w:rFonts w:ascii="Calibri" w:hAnsi="宋体"/>
+          <w:sz w:val="18"/>
+          <w:szCs w:val="18"/>
+        </w:rPr>
+      </w:pPr>
+      <w:r>
+        <w:rPr>
+          <w:rFonts w:ascii="Calibri" w:hAnsi="宋体" w:hint="eastAsia"/>
+          <w:sz w:val="18"/>
+          <w:szCs w:val="18"/>
+        </w:rPr>
+        <w:t>上图中，左侧为所有文档博客构成的列表、</w:t>
+      </w:r>
+      <w:r>
+        <w:rPr>
+          <w:rFonts w:ascii="Calibri" w:hAnsi="宋体" w:hint="eastAsia"/>
+          <w:sz w:val="18"/>
+          <w:szCs w:val="18"/>
+        </w:rPr>
+        <w:t>下方有对文档进行管理、选择的工具栏。右侧为一个</w:t>
+      </w:r>
+      <w:r>
+        <w:rPr>
+          <w:rFonts w:ascii="Calibri" w:hAnsi="宋体" w:hint="eastAsia"/>
+          <w:sz w:val="18"/>
+          <w:szCs w:val="18"/>
+        </w:rPr>
+        <w:t>Markdown</w:t>
+      </w:r>
+      <w:r>
+        <w:rPr>
+          <w:rFonts w:ascii="Calibri" w:hAnsi="宋体" w:hint="eastAsia"/>
+          <w:sz w:val="18"/>
+          <w:szCs w:val="18"/>
+        </w:rPr>
+        <w:t>编辑器，可以在其中对文档内容进行查看和编辑。</w:t>
+      </w:r>
+    </w:p>
+    <w:p>
+      <w:pPr>
+        <w:ind w:firstLine="420"/>
+        <w:rPr>
+          <w:rFonts w:ascii="Calibri" w:hAnsi="宋体"/>
+          <w:sz w:val="18"/>
+          <w:szCs w:val="18"/>
+        </w:rPr>
+      </w:pPr>
+    </w:p>
+    <w:p>
+      <w:pPr>
+        <w:ind w:firstLine="420"/>
+        <w:rPr>
+          <w:rFonts w:ascii="Calibri" w:hAnsi="宋体"/>
+          <w:sz w:val="18"/>
+          <w:szCs w:val="18"/>
+        </w:rPr>
+      </w:pPr>
+      <w:r>
+        <w:rPr>
+          <w:rFonts w:ascii="Calibri" w:hAnsi="宋体" w:hint="eastAsia"/>
+          <w:sz w:val="18"/>
+          <w:szCs w:val="18"/>
+        </w:rPr>
+        <w:t>/</w:t>
+      </w:r>
+      <w:r>
+        <w:rPr>
+          <w:rFonts w:ascii="Calibri" w:hAnsi="宋体"/>
+          <w:sz w:val="18"/>
+          <w:szCs w:val="18"/>
+        </w:rPr>
+        <w:t>/</w:t>
+      </w:r>
+      <w:r>
+        <w:rPr>
+          <w:rFonts w:ascii="Calibri" w:hAnsi="宋体" w:hint="eastAsia"/>
+          <w:sz w:val="18"/>
+          <w:szCs w:val="18"/>
+        </w:rPr>
+        <w:t>TODO</w:t>
+      </w:r>
+      <w:r>
+        <w:rPr>
+          <w:rFonts w:ascii="Calibri" w:hAnsi="宋体" w:hint="eastAsia"/>
+          <w:sz w:val="18"/>
+          <w:szCs w:val="18"/>
+        </w:rPr>
+        <w:t>：预览</w:t>
+      </w:r>
+      <w:r>
+        <w:rPr>
+          <w:rFonts w:ascii="Calibri" w:hAnsi="宋体" w:hint="eastAsia"/>
+          <w:sz w:val="18"/>
+          <w:szCs w:val="18"/>
+        </w:rPr>
+        <w:t>main_preview</w:t>
+      </w:r>
+    </w:p>
+    <w:p>
+      <w:pPr>
+        <w:ind w:firstLine="420"/>
+        <w:rPr>
+          <w:rFonts w:ascii="Calibri" w:hAnsi="宋体" w:hint="eastAsia"/>
+          <w:sz w:val="18"/>
+          <w:szCs w:val="18"/>
+        </w:rPr>
+      </w:pPr>
+      <w:r>
+        <w:rPr>
+          <w:rFonts w:ascii="Calibri" w:hAnsi="宋体" w:hint="eastAsia"/>
+          <w:sz w:val="18"/>
+          <w:szCs w:val="18"/>
+        </w:rPr>
+        <w:t>以上就是项目的实验结果。</w:t>
       </w:r>
     </w:p>
     <w:p>
@@ -5094,11 +5469,111 @@
           <w:szCs w:val="18"/>
         </w:rPr>
       </w:pPr>
+      <w:r>
+        <w:rPr>
+          <w:rFonts w:ascii="Calibri" w:hAnsi="Calibri" w:hint="eastAsia"/>
+          <w:sz w:val="18"/>
+          <w:szCs w:val="18"/>
+        </w:rPr>
+        <w:t>主要遇到的问题：</w:t>
+      </w:r>
     </w:p>
     <w:p>
       <w:pPr>
         <w:ind w:firstLineChars="200" w:firstLine="360"/>
         <w:rPr>
+          <w:rFonts w:ascii="Calibri" w:hAnsi="Calibri" w:hint="eastAsia"/>
+          <w:sz w:val="18"/>
+          <w:szCs w:val="18"/>
+        </w:rPr>
+      </w:pPr>
+      <w:r>
+        <w:rPr>
+          <w:rFonts w:ascii="Calibri" w:hAnsi="Calibri" w:hint="eastAsia"/>
+          <w:sz w:val="18"/>
+          <w:szCs w:val="18"/>
+        </w:rPr>
+        <w:t>如何完成</w:t>
+      </w:r>
+      <w:r>
+        <w:rPr>
+          <w:rFonts w:ascii="Calibri" w:hAnsi="Calibri" w:hint="eastAsia"/>
+          <w:sz w:val="18"/>
+          <w:szCs w:val="18"/>
+        </w:rPr>
+        <w:t>jsp</w:t>
+      </w:r>
+      <w:r>
+        <w:rPr>
+          <w:rFonts w:ascii="Calibri" w:hAnsi="Calibri" w:hint="eastAsia"/>
+          <w:sz w:val="18"/>
+          <w:szCs w:val="18"/>
+        </w:rPr>
+        <w:t>中的</w:t>
+      </w:r>
+      <w:r>
+        <w:rPr>
+          <w:rFonts w:ascii="Calibri" w:hAnsi="Calibri" w:hint="eastAsia"/>
+          <w:sz w:val="18"/>
+          <w:szCs w:val="18"/>
+        </w:rPr>
+        <w:t>java</w:t>
+      </w:r>
+      <w:r>
+        <w:rPr>
+          <w:rFonts w:ascii="Calibri" w:hAnsi="Calibri" w:hint="eastAsia"/>
+          <w:sz w:val="18"/>
+          <w:szCs w:val="18"/>
+        </w:rPr>
+        <w:t>代码和</w:t>
+      </w:r>
+      <w:r>
+        <w:rPr>
+          <w:rFonts w:ascii="Calibri" w:hAnsi="Calibri" w:hint="eastAsia"/>
+          <w:sz w:val="18"/>
+          <w:szCs w:val="18"/>
+        </w:rPr>
+        <w:t>js</w:t>
+      </w:r>
+      <w:r>
+        <w:rPr>
+          <w:rFonts w:ascii="Calibri" w:hAnsi="Calibri" w:hint="eastAsia"/>
+          <w:sz w:val="18"/>
+          <w:szCs w:val="18"/>
+        </w:rPr>
+        <w:t>的交互；如何进行</w:t>
+      </w:r>
+      <w:r>
+        <w:rPr>
+          <w:rFonts w:ascii="Calibri" w:hAnsi="Calibri" w:hint="eastAsia"/>
+          <w:sz w:val="18"/>
+          <w:szCs w:val="18"/>
+        </w:rPr>
+        <w:t>jsp</w:t>
+      </w:r>
+      <w:r>
+        <w:rPr>
+          <w:rFonts w:ascii="Calibri" w:hAnsi="Calibri" w:hint="eastAsia"/>
+          <w:sz w:val="18"/>
+          <w:szCs w:val="18"/>
+        </w:rPr>
+        <w:t>文件之间的跳转、</w:t>
+      </w:r>
+    </w:p>
+    <w:p>
+      <w:pPr>
+        <w:ind w:firstLineChars="200" w:firstLine="360"/>
+        <w:rPr>
+          <w:rFonts w:ascii="Calibri" w:hAnsi="Calibri" w:hint="eastAsia"/>
+          <w:sz w:val="18"/>
+          <w:szCs w:val="18"/>
+        </w:rPr>
+      </w:pPr>
+    </w:p>
+    <w:p>
+      <w:pPr>
+        <w:ind w:firstLineChars="200" w:firstLine="360"/>
+        <w:rPr>
           <w:rFonts w:ascii="Calibri" w:hAnsi="Calibri"/>
           <w:sz w:val="18"/>
           <w:szCs w:val="18"/>
@@ -5269,18 +5744,34 @@
       <w:pPr>
         <w:ind w:firstLineChars="200" w:firstLine="360"/>
         <w:rPr>
+          <w:rFonts w:ascii="Calibri" w:hAnsi="Calibri" w:hint="eastAsia"/>
+          <w:sz w:val="18"/>
+          <w:szCs w:val="18"/>
+        </w:rPr>
+      </w:pPr>
+      <w:r>
+        <w:rPr>
+          <w:rFonts w:ascii="Calibri" w:hAnsi="Calibri" w:hint="eastAsia"/>
+          <w:sz w:val="18"/>
+          <w:szCs w:val="18"/>
+        </w:rPr>
+        <w:t>是否使用单例模式，类的功能交叉问题，登录状态的保存（</w:t>
+      </w:r>
+      <w:r>
+        <w:rPr>
           <w:rFonts w:ascii="Calibri" w:hAnsi="Calibri"/>
           <w:sz w:val="18"/>
           <w:szCs w:val="18"/>
         </w:rPr>
-      </w:pPr>
+        <w:t>token</w:t>
+      </w:r>
       <w:r>
         <w:rPr>
           <w:rFonts w:ascii="Calibri" w:hAnsi="Calibri" w:hint="eastAsia"/>
           <w:sz w:val="18"/>
           <w:szCs w:val="18"/>
         </w:rPr>
-        <w:t>是否使用单例模式，类的功能交叉问题，登录状态的保存（</w:t>
+        <w:t>），</w:t>
       </w:r>
       <w:r>
         <w:rPr>
@@ -5288,26 +5779,8 @@
           <w:sz w:val="18"/>
           <w:szCs w:val="18"/>
         </w:rPr>
-        <w:t>token</w:t>
-      </w:r>
-      <w:r>
-        <w:rPr>
-          <w:rFonts w:ascii="Calibri" w:hAnsi="Calibri" w:hint="eastAsia"/>
-          <w:sz w:val="18"/>
-          <w:szCs w:val="18"/>
-        </w:rPr>
-        <w:t>），</w:t>
-      </w:r>
-      <w:proofErr w:type="spellStart"/>
-      <w:r>
-        <w:rPr>
-          <w:rFonts w:ascii="Calibri" w:hAnsi="Calibri"/>
-          <w:sz w:val="18"/>
-          <w:szCs w:val="18"/>
-        </w:rPr>
         <w:t>url</w:t>
       </w:r>
-      <w:proofErr w:type="spellEnd"/>
       <w:r>
         <w:rPr>
           <w:rFonts w:ascii="Calibri" w:hAnsi="Calibri" w:hint="eastAsia"/>
@@ -5700,69 +6173,53 @@
         </w:rPr>
         <w:t>上传网站：</w:t>
       </w:r>
-      <w:r>
-        <w:fldChar w:fldCharType="begin"/>
-      </w:r>
-      <w:r>
-        <w:instrText xml:space="preserve"> HYPERLINK "http://172.18.187.251/netdisk/default.aspx?vm=18web" </w:instrText>
-      </w:r>
-      <w:r>
-        <w:fldChar w:fldCharType="separate"/>
-      </w:r>
-      <w:r>
-        <w:rPr>
-          <w:rStyle w:val="a5"/>
-          <w:rFonts w:ascii="Calibri" w:hAnsi="宋体" w:hint="eastAsia"/>
-          <w:sz w:val="18"/>
-          <w:szCs w:val="18"/>
-        </w:rPr>
-        <w:t>http://172.18.187.</w:t>
-      </w:r>
-      <w:r>
-        <w:rPr>
-          <w:rStyle w:val="a5"/>
-          <w:rFonts w:ascii="Calibri" w:hAnsi="宋体"/>
-          <w:sz w:val="18"/>
-          <w:szCs w:val="18"/>
-        </w:rPr>
-        <w:t>251</w:t>
-      </w:r>
-      <w:r>
-        <w:rPr>
-          <w:rStyle w:val="a5"/>
-          <w:rFonts w:ascii="Calibri" w:hAnsi="宋体" w:hint="eastAsia"/>
-          <w:sz w:val="18"/>
-          <w:szCs w:val="18"/>
-        </w:rPr>
-        <w:t>/netdisk/default.aspx?vm=1</w:t>
-      </w:r>
-      <w:r>
-        <w:rPr>
-          <w:rStyle w:val="a5"/>
-          <w:rFonts w:ascii="Calibri" w:hAnsi="宋体"/>
-          <w:sz w:val="18"/>
-          <w:szCs w:val="18"/>
-        </w:rPr>
-        <w:t>8</w:t>
-      </w:r>
-      <w:r>
-        <w:rPr>
-          <w:rStyle w:val="a5"/>
-          <w:rFonts w:ascii="Calibri" w:hAnsi="宋体" w:hint="eastAsia"/>
-          <w:sz w:val="18"/>
-          <w:szCs w:val="18"/>
-        </w:rPr>
-        <w:t>web</w:t>
-      </w:r>
-      <w:r>
-        <w:rPr>
-          <w:rStyle w:val="a5"/>
-          <w:rFonts w:ascii="Calibri" w:hAnsi="宋体"/>
-          <w:sz w:val="18"/>
-          <w:szCs w:val="18"/>
-        </w:rPr>
-        <w:fldChar w:fldCharType="end"/>
-      </w:r>
+      <w:hyperlink r:id="rId14" w:history="1">
+        <w:r>
+          <w:rPr>
+            <w:rStyle w:val="a5"/>
+            <w:rFonts w:ascii="Calibri" w:hAnsi="宋体" w:hint="eastAsia"/>
+            <w:sz w:val="18"/>
+            <w:szCs w:val="18"/>
+          </w:rPr>
+          <w:t>http://172.18.187.</w:t>
+        </w:r>
+        <w:r>
+          <w:rPr>
+            <w:rStyle w:val="a5"/>
+            <w:rFonts w:ascii="Calibri" w:hAnsi="宋体"/>
+            <w:sz w:val="18"/>
+            <w:szCs w:val="18"/>
+          </w:rPr>
+          <w:t>251</w:t>
+        </w:r>
+        <w:r>
+          <w:rPr>
+            <w:rStyle w:val="a5"/>
+            <w:rFonts w:ascii="Calibri" w:hAnsi="宋体" w:hint="eastAsia"/>
+            <w:sz w:val="18"/>
+            <w:szCs w:val="18"/>
+          </w:rPr>
+          <w:t>/netdisk/default.aspx?vm=1</w:t>
+        </w:r>
+        <w:r>
+          <w:rPr>
+            <w:rStyle w:val="a5"/>
+            <w:rFonts w:ascii="Calibri" w:hAnsi="宋体"/>
+            <w:sz w:val="18"/>
+            <w:szCs w:val="18"/>
+          </w:rPr>
+          <w:t>8</w:t>
+        </w:r>
+        <w:r>
+          <w:rPr>
+            <w:rStyle w:val="a5"/>
+            <w:rFonts w:ascii="Calibri" w:hAnsi="宋体" w:hint="eastAsia"/>
+            <w:sz w:val="18"/>
+            <w:szCs w:val="18"/>
+          </w:rPr>
+          <w:t>web</w:t>
+        </w:r>
+      </w:hyperlink>
     </w:p>
     <w:p>
       <w:pPr>
@@ -6175,7 +6632,6 @@
         </w:rPr>
         <w:t>.</w:t>
       </w:r>
-      <w:proofErr w:type="spellStart"/>
       <w:r>
         <w:rPr>
           <w:rFonts w:ascii="Calibri" w:hAnsi="Calibri" w:hint="eastAsia"/>
@@ -6184,7 +6640,6 @@
         </w:rPr>
         <w:t>rar</w:t>
       </w:r>
-      <w:proofErr w:type="spellEnd"/>
       <w:r>
         <w:rPr>
           <w:rFonts w:ascii="Calibri" w:hAnsi="Calibri"/>
@@ -6309,8 +6764,8 @@
       </w:r>
     </w:p>
     <w:sectPr>
-      <w:headerReference w:type="default" r:id="rId10"/>
-      <w:footerReference w:type="even" r:id="rId11"/>
+      <w:headerReference w:type="default" r:id="rId15"/>
+      <w:footerReference w:type="even" r:id="rId16"/>
       <w:pgSz w:w="11906" w:h="16838" w:code="9"/>
       <w:pgMar w:top="567" w:right="1797" w:bottom="567" w:left="2127" w:header="851" w:footer="992" w:gutter="0"/>
       <w:pgNumType w:start="1"/>
@@ -6322,7 +6777,7 @@
 </file>
 
 <file path=word/endnotes.xml><?xml version="1.0" encoding="utf-8"?>
-<w:endnotes xmlns:wpc="http://schemas.microsoft.com/office/word/2010/wordprocessingCanvas" xmlns:cx="http://schemas.microsoft.com/office/drawing/2014/chartex" xmlns:cx1="http://schemas.microsoft.com/office/drawing/2015/9/8/chartex" xmlns:cx2="http://schemas.microsoft.com/office/drawing/2015/10/21/chartex" xmlns:cx3="http://schemas.microsoft.com/office/drawing/2016/5/9/chartex" xmlns:cx4="http://schemas.microsoft.com/office/drawing/2016/5/10/chartex" xmlns:cx5="http://schemas.microsoft.com/office/drawing/2016/5/11/chartex" xmlns:cx6="http://schemas.microsoft.com/office/drawing/2016/5/12/chartex" xmlns:cx7="http://schemas.microsoft.com/office/drawing/2016/5/13/chartex" xmlns:cx8="http://schemas.microsoft.com/office/drawing/2016/5/14/chartex" xmlns:mc="http://schemas.openxmlformats.org/markup-compatibility/2006" xmlns:aink="http://schemas.microsoft.com/office/drawing/2016/ink" xmlns:am3d="http://schemas.microsoft.com/office/drawing/2017/model3d" xmlns:o="urn:schemas-microsoft-com:office:office" xmlns:r="http://schemas.openxmlformats.org/officeDocument/2006/relationships" xmlns:m="http://schemas.openxmlformats.org/officeDocument/2006/math" xmlns:v="urn:schemas-microsoft-com:vml" xmlns:wp14="http://schemas.microsoft.com/office/word/2010/wordprocessingDrawing" xmlns:wp="http://schemas.openxmlformats.org/drawingml/2006/wordprocessingDrawing" xmlns:w10="urn:schemas-microsoft-com:office:word" xmlns:w="http://schemas.openxmlformats.org/wordprocessingml/2006/main" xmlns:w14="http://schemas.microsoft.com/office/word/2010/wordml" xmlns:w15="http://schemas.microsoft.com/office/word/2012/wordml" xmlns:w16cex="http://schemas.microsoft.com/office/word/2018/wordml/cex" xmlns:w16cid="http://schemas.microsoft.com/office/word/2016/wordml/cid" xmlns:w16="http://schemas.microsoft.com/office/word/2018/wordml" xmlns:w16sdtdh="http://schemas.microsoft.com/office/word/2020/wordml/sdtdatahash" xmlns:w16se="http://schemas.microsoft.com/office/word/2015/wordml/symex" xmlns:wpg="http://schemas.microsoft.com/office/word/2010/wordprocessingGroup" xmlns:wpi="http://schemas.microsoft.com/office/word/2010/wordprocessingInk" xmlns:wne="http://schemas.microsoft.com/office/word/2006/wordml" xmlns:wps="http://schemas.microsoft.com/office/word/2010/wordprocessingShape" mc:Ignorable="w14 w15 w16se w16cid w16 w16cex w16sdtdh wp14">
+<w:endnotes xmlns:wpc="http://schemas.microsoft.com/office/word/2010/wordprocessingCanvas" xmlns:cx="http://schemas.microsoft.com/office/drawing/2014/chartex" xmlns:cx1="http://schemas.microsoft.com/office/drawing/2015/9/8/chartex" xmlns:cx2="http://schemas.microsoft.com/office/drawing/2015/10/21/chartex" xmlns:cx3="http://schemas.microsoft.com/office/drawing/2016/5/9/chartex" xmlns:cx4="http://schemas.microsoft.com/office/drawing/2016/5/10/chartex" xmlns:cx5="http://schemas.microsoft.com/office/drawing/2016/5/11/chartex" xmlns:cx6="http://schemas.microsoft.com/office/drawing/2016/5/12/chartex" xmlns:cx7="http://schemas.microsoft.com/office/drawing/2016/5/13/chartex" xmlns:cx8="http://schemas.microsoft.com/office/drawing/2016/5/14/chartex" xmlns:mc="http://schemas.openxmlformats.org/markup-compatibility/2006" xmlns:aink="http://schemas.microsoft.com/office/drawing/2016/ink" xmlns:am3d="http://schemas.microsoft.com/office/drawing/2017/model3d" xmlns:o="urn:schemas-microsoft-com:office:office" xmlns:r="http://schemas.openxmlformats.org/officeDocument/2006/relationships" xmlns:m="http://schemas.openxmlformats.org/officeDocument/2006/math" xmlns:v="urn:schemas-microsoft-com:vml" xmlns:wp14="http://schemas.microsoft.com/office/word/2010/wordprocessingDrawing" xmlns:wp="http://schemas.openxmlformats.org/drawingml/2006/wordprocessingDrawing" xmlns:w10="urn:schemas-microsoft-com:office:word" xmlns:w="http://schemas.openxmlformats.org/wordprocessingml/2006/main" xmlns:w14="http://schemas.microsoft.com/office/word/2010/wordml" xmlns:w15="http://schemas.microsoft.com/office/word/2012/wordml" xmlns:w16cex="http://schemas.microsoft.com/office/word/2018/wordml/cex" xmlns:w16cid="http://schemas.microsoft.com/office/word/2016/wordml/cid" xmlns:w16="http://schemas.microsoft.com/office/word/2018/wordml" xmlns:w16se="http://schemas.microsoft.com/office/word/2015/wordml/symex" xmlns:wpg="http://schemas.microsoft.com/office/word/2010/wordprocessingGroup" xmlns:wpi="http://schemas.microsoft.com/office/word/2010/wordprocessingInk" xmlns:wne="http://schemas.microsoft.com/office/word/2006/wordml" xmlns:wps="http://schemas.microsoft.com/office/word/2010/wordprocessingShape" mc:Ignorable="w14 w15 w16se w16cid w16 w16cex wp14">
   <w:endnote w:type="separator" w:id="-1">
     <w:p>
       <w:r>
@@ -6341,7 +6796,7 @@
 </file>
 
 <file path=word/footer1.xml><?xml version="1.0" encoding="utf-8"?>
-<w:ftr xmlns:wpc="http://schemas.microsoft.com/office/word/2010/wordprocessingCanvas" xmlns:cx="http://schemas.microsoft.com/office/drawing/2014/chartex" xmlns:cx1="http://schemas.microsoft.com/office/drawing/2015/9/8/chartex" xmlns:cx2="http://schemas.microsoft.com/office/drawing/2015/10/21/chartex" xmlns:cx3="http://schemas.microsoft.com/office/drawing/2016/5/9/chartex" xmlns:cx4="http://schemas.microsoft.com/office/drawing/2016/5/10/chartex" xmlns:cx5="http://schemas.microsoft.com/office/drawing/2016/5/11/chartex" xmlns:cx6="http://schemas.microsoft.com/office/drawing/2016/5/12/chartex" xmlns:cx7="http://schemas.microsoft.com/office/drawing/2016/5/13/chartex" xmlns:cx8="http://schemas.microsoft.com/office/drawing/2016/5/14/chartex" xmlns:mc="http://schemas.openxmlformats.org/markup-compatibility/2006" xmlns:aink="http://schemas.microsoft.com/office/drawing/2016/ink" xmlns:am3d="http://schemas.microsoft.com/office/drawing/2017/model3d" xmlns:o="urn:schemas-microsoft-com:office:office" xmlns:r="http://schemas.openxmlformats.org/officeDocument/2006/relationships" xmlns:m="http://schemas.openxmlformats.org/officeDocument/2006/math" xmlns:v="urn:schemas-microsoft-com:vml" xmlns:wp14="http://schemas.microsoft.com/office/word/2010/wordprocessingDrawing" xmlns:wp="http://schemas.openxmlformats.org/drawingml/2006/wordprocessingDrawing" xmlns:w10="urn:schemas-microsoft-com:office:word" xmlns:w="http://schemas.openxmlformats.org/wordprocessingml/2006/main" xmlns:w14="http://schemas.microsoft.com/office/word/2010/wordml" xmlns:w15="http://schemas.microsoft.com/office/word/2012/wordml" xmlns:w16cex="http://schemas.microsoft.com/office/word/2018/wordml/cex" xmlns:w16cid="http://schemas.microsoft.com/office/word/2016/wordml/cid" xmlns:w16="http://schemas.microsoft.com/office/word/2018/wordml" xmlns:w16sdtdh="http://schemas.microsoft.com/office/word/2020/wordml/sdtdatahash" xmlns:w16se="http://schemas.microsoft.com/office/word/2015/wordml/symex" xmlns:wpg="http://schemas.microsoft.com/office/word/2010/wordprocessingGroup" xmlns:wpi="http://schemas.microsoft.com/office/word/2010/wordprocessingInk" xmlns:wne="http://schemas.microsoft.com/office/word/2006/wordml" xmlns:wps="http://schemas.microsoft.com/office/word/2010/wordprocessingShape" mc:Ignorable="w14 w15 w16se w16cid w16 w16cex w16sdtdh wp14">
+<w:ftr xmlns:wpc="http://schemas.microsoft.com/office/word/2010/wordprocessingCanvas" xmlns:cx="http://schemas.microsoft.com/office/drawing/2014/chartex" xmlns:cx1="http://schemas.microsoft.com/office/drawing/2015/9/8/chartex" xmlns:cx2="http://schemas.microsoft.com/office/drawing/2015/10/21/chartex" xmlns:cx3="http://schemas.microsoft.com/office/drawing/2016/5/9/chartex" xmlns:cx4="http://schemas.microsoft.com/office/drawing/2016/5/10/chartex" xmlns:cx5="http://schemas.microsoft.com/office/drawing/2016/5/11/chartex" xmlns:cx6="http://schemas.microsoft.com/office/drawing/2016/5/12/chartex" xmlns:cx7="http://schemas.microsoft.com/office/drawing/2016/5/13/chartex" xmlns:cx8="http://schemas.microsoft.com/office/drawing/2016/5/14/chartex" xmlns:mc="http://schemas.openxmlformats.org/markup-compatibility/2006" xmlns:aink="http://schemas.microsoft.com/office/drawing/2016/ink" xmlns:am3d="http://schemas.microsoft.com/office/drawing/2017/model3d" xmlns:o="urn:schemas-microsoft-com:office:office" xmlns:r="http://schemas.openxmlformats.org/officeDocument/2006/relationships" xmlns:m="http://schemas.openxmlformats.org/officeDocument/2006/math" xmlns:v="urn:schemas-microsoft-com:vml" xmlns:wp14="http://schemas.microsoft.com/office/word/2010/wordprocessingDrawing" xmlns:wp="http://schemas.openxmlformats.org/drawingml/2006/wordprocessingDrawing" xmlns:w10="urn:schemas-microsoft-com:office:word" xmlns:w="http://schemas.openxmlformats.org/wordprocessingml/2006/main" xmlns:w14="http://schemas.microsoft.com/office/word/2010/wordml" xmlns:w15="http://schemas.microsoft.com/office/word/2012/wordml" xmlns:w16cex="http://schemas.microsoft.com/office/word/2018/wordml/cex" xmlns:w16cid="http://schemas.microsoft.com/office/word/2016/wordml/cid" xmlns:w16="http://schemas.microsoft.com/office/word/2018/wordml" xmlns:w16se="http://schemas.microsoft.com/office/word/2015/wordml/symex" xmlns:wpg="http://schemas.microsoft.com/office/word/2010/wordprocessingGroup" xmlns:wpi="http://schemas.microsoft.com/office/word/2010/wordprocessingInk" xmlns:wne="http://schemas.microsoft.com/office/word/2006/wordml" xmlns:wps="http://schemas.microsoft.com/office/word/2010/wordprocessingShape" mc:Ignorable="w14 w15 w16se w16cid w16 w16cex wp14">
   <w:p>
     <w:pPr>
       <w:pStyle w:val="a3"/>
@@ -6378,7 +6833,7 @@
 </file>
 
 <file path=word/footnotes.xml><?xml version="1.0" encoding="utf-8"?>
-<w:footnotes xmlns:wpc="http://schemas.microsoft.com/office/word/2010/wordprocessingCanvas" xmlns:cx="http://schemas.microsoft.com/office/drawing/2014/chartex" xmlns:cx1="http://schemas.microsoft.com/office/drawing/2015/9/8/chartex" xmlns:cx2="http://schemas.microsoft.com/office/drawing/2015/10/21/chartex" xmlns:cx3="http://schemas.microsoft.com/office/drawing/2016/5/9/chartex" xmlns:cx4="http://schemas.microsoft.com/office/drawing/2016/5/10/chartex" xmlns:cx5="http://schemas.microsoft.com/office/drawing/2016/5/11/chartex" xmlns:cx6="http://schemas.microsoft.com/office/drawing/2016/5/12/chartex" xmlns:cx7="http://schemas.microsoft.com/office/drawing/2016/5/13/chartex" xmlns:cx8="http://schemas.microsoft.com/office/drawing/2016/5/14/chartex" xmlns:mc="http://schemas.openxmlformats.org/markup-compatibility/2006" xmlns:aink="http://schemas.microsoft.com/office/drawing/2016/ink" xmlns:am3d="http://schemas.microsoft.com/office/drawing/2017/model3d" xmlns:o="urn:schemas-microsoft-com:office:office" xmlns:r="http://schemas.openxmlformats.org/officeDocument/2006/relationships" xmlns:m="http://schemas.openxmlformats.org/officeDocument/2006/math" xmlns:v="urn:schemas-microsoft-com:vml" xmlns:wp14="http://schemas.microsoft.com/office/word/2010/wordprocessingDrawing" xmlns:wp="http://schemas.openxmlformats.org/drawingml/2006/wordprocessingDrawing" xmlns:w10="urn:schemas-microsoft-com:office:word" xmlns:w="http://schemas.openxmlformats.org/wordprocessingml/2006/main" xmlns:w14="http://schemas.microsoft.com/office/word/2010/wordml" xmlns:w15="http://schemas.microsoft.com/office/word/2012/wordml" xmlns:w16cex="http://schemas.microsoft.com/office/word/2018/wordml/cex" xmlns:w16cid="http://schemas.microsoft.com/office/word/2016/wordml/cid" xmlns:w16="http://schemas.microsoft.com/office/word/2018/wordml" xmlns:w16sdtdh="http://schemas.microsoft.com/office/word/2020/wordml/sdtdatahash" xmlns:w16se="http://schemas.microsoft.com/office/word/2015/wordml/symex" xmlns:wpg="http://schemas.microsoft.com/office/word/2010/wordprocessingGroup" xmlns:wpi="http://schemas.microsoft.com/office/word/2010/wordprocessingInk" xmlns:wne="http://schemas.microsoft.com/office/word/2006/wordml" xmlns:wps="http://schemas.microsoft.com/office/word/2010/wordprocessingShape" mc:Ignorable="w14 w15 w16se w16cid w16 w16cex w16sdtdh wp14">
+<w:footnotes xmlns:wpc="http://schemas.microsoft.com/office/word/2010/wordprocessingCanvas" xmlns:cx="http://schemas.microsoft.com/office/drawing/2014/chartex" xmlns:cx1="http://schemas.microsoft.com/office/drawing/2015/9/8/chartex" xmlns:cx2="http://schemas.microsoft.com/office/drawing/2015/10/21/chartex" xmlns:cx3="http://schemas.microsoft.com/office/drawing/2016/5/9/chartex" xmlns:cx4="http://schemas.microsoft.com/office/drawing/2016/5/10/chartex" xmlns:cx5="http://schemas.microsoft.com/office/drawing/2016/5/11/chartex" xmlns:cx6="http://schemas.microsoft.com/office/drawing/2016/5/12/chartex" xmlns:cx7="http://schemas.microsoft.com/office/drawing/2016/5/13/chartex" xmlns:cx8="http://schemas.microsoft.com/office/drawing/2016/5/14/chartex" xmlns:mc="http://schemas.openxmlformats.org/markup-compatibility/2006" xmlns:aink="http://schemas.microsoft.com/office/drawing/2016/ink" xmlns:am3d="http://schemas.microsoft.com/office/drawing/2017/model3d" xmlns:o="urn:schemas-microsoft-com:office:office" xmlns:r="http://schemas.openxmlformats.org/officeDocument/2006/relationships" xmlns:m="http://schemas.openxmlformats.org/officeDocument/2006/math" xmlns:v="urn:schemas-microsoft-com:vml" xmlns:wp14="http://schemas.microsoft.com/office/word/2010/wordprocessingDrawing" xmlns:wp="http://schemas.openxmlformats.org/drawingml/2006/wordprocessingDrawing" xmlns:w10="urn:schemas-microsoft-com:office:word" xmlns:w="http://schemas.openxmlformats.org/wordprocessingml/2006/main" xmlns:w14="http://schemas.microsoft.com/office/word/2010/wordml" xmlns:w15="http://schemas.microsoft.com/office/word/2012/wordml" xmlns:w16cex="http://schemas.microsoft.com/office/word/2018/wordml/cex" xmlns:w16cid="http://schemas.microsoft.com/office/word/2016/wordml/cid" xmlns:w16="http://schemas.microsoft.com/office/word/2018/wordml" xmlns:w16se="http://schemas.microsoft.com/office/word/2015/wordml/symex" xmlns:wpg="http://schemas.microsoft.com/office/word/2010/wordprocessingGroup" xmlns:wpi="http://schemas.microsoft.com/office/word/2010/wordprocessingInk" xmlns:wne="http://schemas.microsoft.com/office/word/2006/wordml" xmlns:wps="http://schemas.microsoft.com/office/word/2010/wordprocessingShape" mc:Ignorable="w14 w15 w16se w16cid w16 w16cex wp14">
   <w:footnote w:type="separator" w:id="-1">
     <w:p>
       <w:r>
@@ -6397,7 +6852,7 @@
 </file>
 
 <file path=word/header1.xml><?xml version="1.0" encoding="utf-8"?>
-<w:hdr xmlns:wpc="http://schemas.microsoft.com/office/word/2010/wordprocessingCanvas" xmlns:cx="http://schemas.microsoft.com/office/drawing/2014/chartex" xmlns:cx1="http://schemas.microsoft.com/office/drawing/2015/9/8/chartex" xmlns:cx2="http://schemas.microsoft.com/office/drawing/2015/10/21/chartex" xmlns:cx3="http://schemas.microsoft.com/office/drawing/2016/5/9/chartex" xmlns:cx4="http://schemas.microsoft.com/office/drawing/2016/5/10/chartex" xmlns:cx5="http://schemas.microsoft.com/office/drawing/2016/5/11/chartex" xmlns:cx6="http://schemas.microsoft.com/office/drawing/2016/5/12/chartex" xmlns:cx7="http://schemas.microsoft.com/office/drawing/2016/5/13/chartex" xmlns:cx8="http://schemas.microsoft.com/office/drawing/2016/5/14/chartex" xmlns:mc="http://schemas.openxmlformats.org/markup-compatibility/2006" xmlns:aink="http://schemas.microsoft.com/office/drawing/2016/ink" xmlns:am3d="http://schemas.microsoft.com/office/drawing/2017/model3d" xmlns:o="urn:schemas-microsoft-com:office:office" xmlns:r="http://schemas.openxmlformats.org/officeDocument/2006/relationships" xmlns:m="http://schemas.openxmlformats.org/officeDocument/2006/math" xmlns:v="urn:schemas-microsoft-com:vml" xmlns:wp14="http://schemas.microsoft.com/office/word/2010/wordprocessingDrawing" xmlns:wp="http://schemas.openxmlformats.org/drawingml/2006/wordprocessingDrawing" xmlns:w10="urn:schemas-microsoft-com:office:word" xmlns:w="http://schemas.openxmlformats.org/wordprocessingml/2006/main" xmlns:w14="http://schemas.microsoft.com/office/word/2010/wordml" xmlns:w15="http://schemas.microsoft.com/office/word/2012/wordml" xmlns:w16cex="http://schemas.microsoft.com/office/word/2018/wordml/cex" xmlns:w16cid="http://schemas.microsoft.com/office/word/2016/wordml/cid" xmlns:w16="http://schemas.microsoft.com/office/word/2018/wordml" xmlns:w16sdtdh="http://schemas.microsoft.com/office/word/2020/wordml/sdtdatahash" xmlns:w16se="http://schemas.microsoft.com/office/word/2015/wordml/symex" xmlns:wpg="http://schemas.microsoft.com/office/word/2010/wordprocessingGroup" xmlns:wpi="http://schemas.microsoft.com/office/word/2010/wordprocessingInk" xmlns:wne="http://schemas.microsoft.com/office/word/2006/wordml" xmlns:wps="http://schemas.microsoft.com/office/word/2010/wordprocessingShape" mc:Ignorable="w14 w15 w16se w16cid w16 w16cex w16sdtdh wp14">
+<w:hdr xmlns:wpc="http://schemas.microsoft.com/office/word/2010/wordprocessingCanvas" xmlns:cx="http://schemas.microsoft.com/office/drawing/2014/chartex" xmlns:cx1="http://schemas.microsoft.com/office/drawing/2015/9/8/chartex" xmlns:cx2="http://schemas.microsoft.com/office/drawing/2015/10/21/chartex" xmlns:cx3="http://schemas.microsoft.com/office/drawing/2016/5/9/chartex" xmlns:cx4="http://schemas.microsoft.com/office/drawing/2016/5/10/chartex" xmlns:cx5="http://schemas.microsoft.com/office/drawing/2016/5/11/chartex" xmlns:cx6="http://schemas.microsoft.com/office/drawing/2016/5/12/chartex" xmlns:cx7="http://schemas.microsoft.com/office/drawing/2016/5/13/chartex" xmlns:cx8="http://schemas.microsoft.com/office/drawing/2016/5/14/chartex" xmlns:mc="http://schemas.openxmlformats.org/markup-compatibility/2006" xmlns:aink="http://schemas.microsoft.com/office/drawing/2016/ink" xmlns:am3d="http://schemas.microsoft.com/office/drawing/2017/model3d" xmlns:o="urn:schemas-microsoft-com:office:office" xmlns:r="http://schemas.openxmlformats.org/officeDocument/2006/relationships" xmlns:m="http://schemas.openxmlformats.org/officeDocument/2006/math" xmlns:v="urn:schemas-microsoft-com:vml" xmlns:wp14="http://schemas.microsoft.com/office/word/2010/wordprocessingDrawing" xmlns:wp="http://schemas.openxmlformats.org/drawingml/2006/wordprocessingDrawing" xmlns:w10="urn:schemas-microsoft-com:office:word" xmlns:w="http://schemas.openxmlformats.org/wordprocessingml/2006/main" xmlns:w14="http://schemas.microsoft.com/office/word/2010/wordml" xmlns:w15="http://schemas.microsoft.com/office/word/2012/wordml" xmlns:w16cex="http://schemas.microsoft.com/office/word/2018/wordml/cex" xmlns:w16cid="http://schemas.microsoft.com/office/word/2016/wordml/cid" xmlns:w16="http://schemas.microsoft.com/office/word/2018/wordml" xmlns:w16se="http://schemas.microsoft.com/office/word/2015/wordml/symex" xmlns:wpg="http://schemas.microsoft.com/office/word/2010/wordprocessingGroup" xmlns:wpi="http://schemas.microsoft.com/office/word/2010/wordprocessingInk" xmlns:wne="http://schemas.microsoft.com/office/word/2006/wordml" xmlns:wps="http://schemas.microsoft.com/office/word/2010/wordprocessingShape" mc:Ignorable="w14 w15 w16se w16cid w16 w16cex wp14">
   <w:p>
     <w:pPr>
       <w:ind w:left="178" w:hangingChars="85" w:hanging="178"/>
@@ -6537,7 +6992,7 @@
 </file>
 
 <file path=word/numbering.xml><?xml version="1.0" encoding="utf-8"?>
-<w:numbering xmlns:wpc="http://schemas.microsoft.com/office/word/2010/wordprocessingCanvas" xmlns:cx="http://schemas.microsoft.com/office/drawing/2014/chartex" xmlns:cx1="http://schemas.microsoft.com/office/drawing/2015/9/8/chartex" xmlns:cx2="http://schemas.microsoft.com/office/drawing/2015/10/21/chartex" xmlns:cx3="http://schemas.microsoft.com/office/drawing/2016/5/9/chartex" xmlns:cx4="http://schemas.microsoft.com/office/drawing/2016/5/10/chartex" xmlns:cx5="http://schemas.microsoft.com/office/drawing/2016/5/11/chartex" xmlns:cx6="http://schemas.microsoft.com/office/drawing/2016/5/12/chartex" xmlns:cx7="http://schemas.microsoft.com/office/drawing/2016/5/13/chartex" xmlns:cx8="http://schemas.microsoft.com/office/drawing/2016/5/14/chartex" xmlns:mc="http://schemas.openxmlformats.org/markup-compatibility/2006" xmlns:aink="http://schemas.microsoft.com/office/drawing/2016/ink" xmlns:am3d="http://schemas.microsoft.com/office/drawing/2017/model3d" xmlns:o="urn:schemas-microsoft-com:office:office" xmlns:r="http://schemas.openxmlformats.org/officeDocument/2006/relationships" xmlns:m="http://schemas.openxmlformats.org/officeDocument/2006/math" xmlns:v="urn:schemas-microsoft-com:vml" xmlns:wp14="http://schemas.microsoft.com/office/word/2010/wordprocessingDrawing" xmlns:wp="http://schemas.openxmlformats.org/drawingml/2006/wordprocessingDrawing" xmlns:w10="urn:schemas-microsoft-com:office:word" xmlns:w="http://schemas.openxmlformats.org/wordprocessingml/2006/main" xmlns:w14="http://schemas.microsoft.com/office/word/2010/wordml" xmlns:w15="http://schemas.microsoft.com/office/word/2012/wordml" xmlns:w16cex="http://schemas.microsoft.com/office/word/2018/wordml/cex" xmlns:w16cid="http://schemas.microsoft.com/office/word/2016/wordml/cid" xmlns:w16="http://schemas.microsoft.com/office/word/2018/wordml" xmlns:w16sdtdh="http://schemas.microsoft.com/office/word/2020/wordml/sdtdatahash" xmlns:w16se="http://schemas.microsoft.com/office/word/2015/wordml/symex" xmlns:wpg="http://schemas.microsoft.com/office/word/2010/wordprocessingGroup" xmlns:wpi="http://schemas.microsoft.com/office/word/2010/wordprocessingInk" xmlns:wne="http://schemas.microsoft.com/office/word/2006/wordml" xmlns:wps="http://schemas.microsoft.com/office/word/2010/wordprocessingShape" mc:Ignorable="w14 w15 w16se w16cid w16 w16cex w16sdtdh wp14">
+<w:numbering xmlns:wpc="http://schemas.microsoft.com/office/word/2010/wordprocessingCanvas" xmlns:cx="http://schemas.microsoft.com/office/drawing/2014/chartex" xmlns:cx1="http://schemas.microsoft.com/office/drawing/2015/9/8/chartex" xmlns:cx2="http://schemas.microsoft.com/office/drawing/2015/10/21/chartex" xmlns:cx3="http://schemas.microsoft.com/office/drawing/2016/5/9/chartex" xmlns:cx4="http://schemas.microsoft.com/office/drawing/2016/5/10/chartex" xmlns:cx5="http://schemas.microsoft.com/office/drawing/2016/5/11/chartex" xmlns:cx6="http://schemas.microsoft.com/office/drawing/2016/5/12/chartex" xmlns:cx7="http://schemas.microsoft.com/office/drawing/2016/5/13/chartex" xmlns:cx8="http://schemas.microsoft.com/office/drawing/2016/5/14/chartex" xmlns:mc="http://schemas.openxmlformats.org/markup-compatibility/2006" xmlns:aink="http://schemas.microsoft.com/office/drawing/2016/ink" xmlns:am3d="http://schemas.microsoft.com/office/drawing/2017/model3d" xmlns:o="urn:schemas-microsoft-com:office:office" xmlns:r="http://schemas.openxmlformats.org/officeDocument/2006/relationships" xmlns:m="http://schemas.openxmlformats.org/officeDocument/2006/math" xmlns:v="urn:schemas-microsoft-com:vml" xmlns:wp14="http://schemas.microsoft.com/office/word/2010/wordprocessingDrawing" xmlns:wp="http://schemas.openxmlformats.org/drawingml/2006/wordprocessingDrawing" xmlns:w10="urn:schemas-microsoft-com:office:word" xmlns:w="http://schemas.openxmlformats.org/wordprocessingml/2006/main" xmlns:w14="http://schemas.microsoft.com/office/word/2010/wordml" xmlns:w15="http://schemas.microsoft.com/office/word/2012/wordml" xmlns:w16cex="http://schemas.microsoft.com/office/word/2018/wordml/cex" xmlns:w16cid="http://schemas.microsoft.com/office/word/2016/wordml/cid" xmlns:w16="http://schemas.microsoft.com/office/word/2018/wordml" xmlns:w16se="http://schemas.microsoft.com/office/word/2015/wordml/symex" xmlns:wpg="http://schemas.microsoft.com/office/word/2010/wordprocessingGroup" xmlns:wpi="http://schemas.microsoft.com/office/word/2010/wordprocessingInk" xmlns:wne="http://schemas.microsoft.com/office/word/2006/wordml" xmlns:wps="http://schemas.microsoft.com/office/word/2010/wordprocessingShape" mc:Ignorable="w14 w15 w16se w16cid w16 w16cex wp14">
   <w:abstractNum w:abstractNumId="0" w15:restartNumberingAfterBreak="0">
     <w:nsid w:val="01CE6991"/>
     <w:multiLevelType w:val="hybridMultilevel"/>
@@ -6860,6 +7315,118 @@
     </w:lvl>
   </w:abstractNum>
   <w:abstractNum w:abstractNumId="3" w15:restartNumberingAfterBreak="0">
+    <w:nsid w:val="1AD04E6B"/>
+    <w:multiLevelType w:val="hybridMultilevel"/>
+    <w:tmpl w:val="7360B950"/>
+    <w:lvl w:ilvl="0" w:tplc="68166956">
+      <w:numFmt w:val="bullet"/>
+      <w:lvlText w:val="-"/>
+      <w:lvlJc w:val="left"/>
+      <w:pPr>
+        <w:ind w:left="720" w:hanging="360"/>
+      </w:pPr>
+      <w:rPr>
+        <w:rFonts w:ascii="Calibri" w:eastAsia="宋体" w:hAnsi="Calibri" w:cs="Calibri" w:hint="default"/>
+      </w:rPr>
+    </w:lvl>
+    <w:lvl w:ilvl="1" w:tplc="04090003" w:tentative="1">
+      <w:start w:val="1"/>
+      <w:numFmt w:val="bullet"/>
+      <w:lvlText w:val=""/>
+      <w:lvlJc w:val="left"/>
+      <w:pPr>
+        <w:ind w:left="1200" w:hanging="420"/>
+      </w:pPr>
+      <w:rPr>
+        <w:rFonts w:ascii="Wingdings" w:hAnsi="Wingdings" w:hint="default"/>
+      </w:rPr>
+    </w:lvl>
+    <w:lvl w:ilvl="2" w:tplc="04090005" w:tentative="1">
+      <w:start w:val="1"/>
+      <w:numFmt w:val="bullet"/>
+      <w:lvlText w:val=""/>
+      <w:lvlJc w:val="left"/>
+      <w:pPr>
+        <w:ind w:left="1620" w:hanging="420"/>
+      </w:pPr>
+      <w:rPr>
+        <w:rFonts w:ascii="Wingdings" w:hAnsi="Wingdings" w:hint="default"/>
+      </w:rPr>
+    </w:lvl>
+    <w:lvl w:ilvl="3" w:tplc="04090001" w:tentative="1">
+      <w:start w:val="1"/>
+      <w:numFmt w:val="bullet"/>
+      <w:lvlText w:val=""/>
+      <w:lvlJc w:val="left"/>
+      <w:pPr>
+        <w:ind w:left="2040" w:hanging="420"/>
+      </w:pPr>
+      <w:rPr>
+        <w:rFonts w:ascii="Wingdings" w:hAnsi="Wingdings" w:hint="default"/>
+      </w:rPr>
+    </w:lvl>
+    <w:lvl w:ilvl="4" w:tplc="04090003" w:tentative="1">
+      <w:start w:val="1"/>
+      <w:numFmt w:val="bullet"/>
+      <w:lvlText w:val=""/>
+      <w:lvlJc w:val="left"/>
+      <w:pPr>
+        <w:ind w:left="2460" w:hanging="420"/>
+      </w:pPr>
+      <w:rPr>
+        <w:rFonts w:ascii="Wingdings" w:hAnsi="Wingdings" w:hint="default"/>
+      </w:rPr>
+    </w:lvl>
+    <w:lvl w:ilvl="5" w:tplc="04090005" w:tentative="1">
+      <w:start w:val="1"/>
+      <w:numFmt w:val="bullet"/>
+      <w:lvlText w:val=""/>
+      <w:lvlJc w:val="left"/>
+      <w:pPr>
+        <w:ind w:left="2880" w:hanging="420"/>
+      </w:pPr>
+      <w:rPr>
+        <w:rFonts w:ascii="Wingdings" w:hAnsi="Wingdings" w:hint="default"/>
+      </w:rPr>
+    </w:lvl>
+    <w:lvl w:ilvl="6" w:tplc="04090001" w:tentative="1">
+      <w:start w:val="1"/>
+      <w:numFmt w:val="bullet"/>
+      <w:lvlText w:val=""/>
+      <w:lvlJc w:val="left"/>
+      <w:pPr>
+        <w:ind w:left="3300" w:hanging="420"/>
+      </w:pPr>
+      <w:rPr>
+        <w:rFonts w:ascii="Wingdings" w:hAnsi="Wingdings" w:hint="default"/>
+      </w:rPr>
+    </w:lvl>
+    <w:lvl w:ilvl="7" w:tplc="04090003" w:tentative="1">
+      <w:start w:val="1"/>
+      <w:numFmt w:val="bullet"/>
+      <w:lvlText w:val=""/>
+      <w:lvlJc w:val="left"/>
+      <w:pPr>
+        <w:ind w:left="3720" w:hanging="420"/>
+      </w:pPr>
+      <w:rPr>
+        <w:rFonts w:ascii="Wingdings" w:hAnsi="Wingdings" w:hint="default"/>
+      </w:rPr>
+    </w:lvl>
+    <w:lvl w:ilvl="8" w:tplc="04090005" w:tentative="1">
+      <w:start w:val="1"/>
+      <w:numFmt w:val="bullet"/>
+      <w:lvlText w:val=""/>
+      <w:lvlJc w:val="left"/>
+      <w:pPr>
+        <w:ind w:left="4140" w:hanging="420"/>
+      </w:pPr>
+      <w:rPr>
+        <w:rFonts w:ascii="Wingdings" w:hAnsi="Wingdings" w:hint="default"/>
+      </w:rPr>
+    </w:lvl>
+  </w:abstractNum>
+  <w:abstractNum w:abstractNumId="4" w15:restartNumberingAfterBreak="0">
     <w:nsid w:val="1CDE2413"/>
     <w:multiLevelType w:val="hybridMultilevel"/>
     <w:tmpl w:val="6366A83C"/>
@@ -6976,7 +7543,7 @@
       </w:pPr>
     </w:lvl>
   </w:abstractNum>
-  <w:abstractNum w:abstractNumId="4" w15:restartNumberingAfterBreak="0">
+  <w:abstractNum w:abstractNumId="5" w15:restartNumberingAfterBreak="0">
     <w:nsid w:val="20A76EA4"/>
     <w:multiLevelType w:val="hybridMultilevel"/>
     <w:tmpl w:val="9918C152"/>
@@ -7092,7 +7659,7 @@
       </w:pPr>
     </w:lvl>
   </w:abstractNum>
-  <w:abstractNum w:abstractNumId="5" w15:restartNumberingAfterBreak="0">
+  <w:abstractNum w:abstractNumId="6" w15:restartNumberingAfterBreak="0">
     <w:nsid w:val="22E616BE"/>
     <w:multiLevelType w:val="hybridMultilevel"/>
     <w:tmpl w:val="16180EAE"/>
@@ -7208,7 +7775,7 @@
       </w:pPr>
     </w:lvl>
   </w:abstractNum>
-  <w:abstractNum w:abstractNumId="6" w15:restartNumberingAfterBreak="0">
+  <w:abstractNum w:abstractNumId="7" w15:restartNumberingAfterBreak="0">
     <w:nsid w:val="24C66ADD"/>
     <w:multiLevelType w:val="hybridMultilevel"/>
     <w:tmpl w:val="D264DE70"/>
@@ -7321,7 +7888,7 @@
       </w:rPr>
     </w:lvl>
   </w:abstractNum>
-  <w:abstractNum w:abstractNumId="7" w15:restartNumberingAfterBreak="0">
+  <w:abstractNum w:abstractNumId="8" w15:restartNumberingAfterBreak="0">
     <w:nsid w:val="258C29AC"/>
     <w:multiLevelType w:val="hybridMultilevel"/>
     <w:tmpl w:val="BD4ED420"/>
@@ -7407,7 +7974,7 @@
       </w:pPr>
     </w:lvl>
   </w:abstractNum>
-  <w:abstractNum w:abstractNumId="8" w15:restartNumberingAfterBreak="0">
+  <w:abstractNum w:abstractNumId="9" w15:restartNumberingAfterBreak="0">
     <w:nsid w:val="28A92007"/>
     <w:multiLevelType w:val="hybridMultilevel"/>
     <w:tmpl w:val="D22C82D0"/>
@@ -7496,7 +8063,7 @@
       </w:pPr>
     </w:lvl>
   </w:abstractNum>
-  <w:abstractNum w:abstractNumId="9" w15:restartNumberingAfterBreak="0">
+  <w:abstractNum w:abstractNumId="10" w15:restartNumberingAfterBreak="0">
     <w:nsid w:val="2CB015EC"/>
     <w:multiLevelType w:val="hybridMultilevel"/>
     <w:tmpl w:val="0DD88A4E"/>
@@ -7612,7 +8179,7 @@
       </w:pPr>
     </w:lvl>
   </w:abstractNum>
-  <w:abstractNum w:abstractNumId="10" w15:restartNumberingAfterBreak="0">
+  <w:abstractNum w:abstractNumId="11" w15:restartNumberingAfterBreak="0">
     <w:nsid w:val="341B3376"/>
     <w:multiLevelType w:val="hybridMultilevel"/>
     <w:tmpl w:val="152803EA"/>
@@ -7728,7 +8295,7 @@
       </w:pPr>
     </w:lvl>
   </w:abstractNum>
-  <w:abstractNum w:abstractNumId="11" w15:restartNumberingAfterBreak="0">
+  <w:abstractNum w:abstractNumId="12" w15:restartNumberingAfterBreak="0">
     <w:nsid w:val="37A85A68"/>
     <w:multiLevelType w:val="hybridMultilevel"/>
     <w:tmpl w:val="1D1C02BE"/>
@@ -7868,7 +8435,7 @@
       </w:rPr>
     </w:lvl>
   </w:abstractNum>
-  <w:abstractNum w:abstractNumId="12" w15:restartNumberingAfterBreak="0">
+  <w:abstractNum w:abstractNumId="13" w15:restartNumberingAfterBreak="0">
     <w:nsid w:val="3A7A24BD"/>
     <w:multiLevelType w:val="hybridMultilevel"/>
     <w:tmpl w:val="420291C2"/>
@@ -7957,7 +8524,7 @@
       </w:pPr>
     </w:lvl>
   </w:abstractNum>
-  <w:abstractNum w:abstractNumId="13" w15:restartNumberingAfterBreak="0">
+  <w:abstractNum w:abstractNumId="14" w15:restartNumberingAfterBreak="0">
     <w:nsid w:val="4A1725EB"/>
     <w:multiLevelType w:val="hybridMultilevel"/>
     <w:tmpl w:val="E7C0706A"/>
@@ -8070,7 +8637,7 @@
       </w:rPr>
     </w:lvl>
   </w:abstractNum>
-  <w:abstractNum w:abstractNumId="14" w15:restartNumberingAfterBreak="0">
+  <w:abstractNum w:abstractNumId="15" w15:restartNumberingAfterBreak="0">
     <w:nsid w:val="4C5F1C95"/>
     <w:multiLevelType w:val="hybridMultilevel"/>
     <w:tmpl w:val="74E8508E"/>
@@ -8183,7 +8750,7 @@
       </w:rPr>
     </w:lvl>
   </w:abstractNum>
-  <w:abstractNum w:abstractNumId="15" w15:restartNumberingAfterBreak="0">
+  <w:abstractNum w:abstractNumId="16" w15:restartNumberingAfterBreak="0">
     <w:nsid w:val="580F71D8"/>
     <w:multiLevelType w:val="hybridMultilevel"/>
     <w:tmpl w:val="66CE592E"/>
@@ -8296,7 +8863,7 @@
       </w:pPr>
     </w:lvl>
   </w:abstractNum>
-  <w:abstractNum w:abstractNumId="16" w15:restartNumberingAfterBreak="0">
+  <w:abstractNum w:abstractNumId="17" w15:restartNumberingAfterBreak="0">
     <w:nsid w:val="5D0E3D09"/>
     <w:multiLevelType w:val="hybridMultilevel"/>
     <w:tmpl w:val="6E9A9564"/>
@@ -8409,7 +8976,7 @@
       </w:pPr>
     </w:lvl>
   </w:abstractNum>
-  <w:abstractNum w:abstractNumId="17" w15:restartNumberingAfterBreak="0">
+  <w:abstractNum w:abstractNumId="18" w15:restartNumberingAfterBreak="0">
     <w:nsid w:val="5E5F3107"/>
     <w:multiLevelType w:val="hybridMultilevel"/>
     <w:tmpl w:val="7ECAA3BE"/>
@@ -8549,7 +9116,7 @@
       </w:rPr>
     </w:lvl>
   </w:abstractNum>
-  <w:abstractNum w:abstractNumId="18" w15:restartNumberingAfterBreak="0">
+  <w:abstractNum w:abstractNumId="19" w15:restartNumberingAfterBreak="0">
     <w:nsid w:val="61151B05"/>
     <w:multiLevelType w:val="hybridMultilevel"/>
     <w:tmpl w:val="ABE643D8"/>
@@ -8662,7 +9229,7 @@
       </w:rPr>
     </w:lvl>
   </w:abstractNum>
-  <w:abstractNum w:abstractNumId="19" w15:restartNumberingAfterBreak="0">
+  <w:abstractNum w:abstractNumId="20" w15:restartNumberingAfterBreak="0">
     <w:nsid w:val="7C1B6A40"/>
     <w:multiLevelType w:val="hybridMultilevel"/>
     <w:tmpl w:val="39B41364"/>
@@ -8783,7 +9350,7 @@
     </w:lvl>
   </w:abstractNum>
   <w:num w:numId="1">
-    <w:abstractNumId w:val="18"/>
+    <w:abstractNumId w:val="19"/>
   </w:num>
   <w:num w:numId="2">
     <w:abstractNumId w:val="0"/>
@@ -8792,61 +9359,64 @@
     <w:abstractNumId w:val="1"/>
   </w:num>
   <w:num w:numId="4">
+    <w:abstractNumId w:val="6"/>
+  </w:num>
+  <w:num w:numId="5">
+    <w:abstractNumId w:val="10"/>
+  </w:num>
+  <w:num w:numId="6">
+    <w:abstractNumId w:val="18"/>
+  </w:num>
+  <w:num w:numId="7">
+    <w:abstractNumId w:val="17"/>
+  </w:num>
+  <w:num w:numId="8">
+    <w:abstractNumId w:val="4"/>
+  </w:num>
+  <w:num w:numId="9">
+    <w:abstractNumId w:val="20"/>
+  </w:num>
+  <w:num w:numId="10">
+    <w:abstractNumId w:val="11"/>
+  </w:num>
+  <w:num w:numId="11">
     <w:abstractNumId w:val="5"/>
   </w:num>
-  <w:num w:numId="5">
-    <w:abstractNumId w:val="9"/>
-  </w:num>
-  <w:num w:numId="6">
-    <w:abstractNumId w:val="17"/>
-  </w:num>
-  <w:num w:numId="7">
+  <w:num w:numId="12">
     <w:abstractNumId w:val="16"/>
   </w:num>
-  <w:num w:numId="8">
-    <w:abstractNumId w:val="3"/>
+  <w:num w:numId="13">
+    <w:abstractNumId w:val="12"/>
   </w:num>
-  <w:num w:numId="9">
-    <w:abstractNumId w:val="19"/>
-  </w:num>
-  <w:num w:numId="10">
-    <w:abstractNumId w:val="10"/>
-  </w:num>
-  <w:num w:numId="11">
-    <w:abstractNumId w:val="4"/>
-  </w:num>
-  <w:num w:numId="12">
+  <w:num w:numId="14">
     <w:abstractNumId w:val="15"/>
   </w:num>
-  <w:num w:numId="13">
-    <w:abstractNumId w:val="11"/>
-  </w:num>
-  <w:num w:numId="14">
-    <w:abstractNumId w:val="14"/>
-  </w:num>
   <w:num w:numId="15">
-    <w:abstractNumId w:val="12"/>
+    <w:abstractNumId w:val="13"/>
   </w:num>
   <w:num w:numId="16">
+    <w:abstractNumId w:val="8"/>
+  </w:num>
+  <w:num w:numId="17">
     <w:abstractNumId w:val="7"/>
   </w:num>
-  <w:num w:numId="17">
-    <w:abstractNumId w:val="6"/>
-  </w:num>
   <w:num w:numId="18">
-    <w:abstractNumId w:val="13"/>
+    <w:abstractNumId w:val="14"/>
   </w:num>
   <w:num w:numId="19">
     <w:abstractNumId w:val="2"/>
   </w:num>
   <w:num w:numId="20">
-    <w:abstractNumId w:val="8"/>
+    <w:abstractNumId w:val="9"/>
+  </w:num>
+  <w:num w:numId="21">
+    <w:abstractNumId w:val="3"/>
   </w:num>
 </w:numbering>
 </file>
 
 <file path=word/styles.xml><?xml version="1.0" encoding="utf-8"?>
-<w:styles xmlns:mc="http://schemas.openxmlformats.org/markup-compatibility/2006" xmlns:r="http://schemas.openxmlformats.org/officeDocument/2006/relationships" xmlns:w="http://schemas.openxmlformats.org/wordprocessingml/2006/main" xmlns:w14="http://schemas.microsoft.com/office/word/2010/wordml" xmlns:w15="http://schemas.microsoft.com/office/word/2012/wordml" xmlns:w16cex="http://schemas.microsoft.com/office/word/2018/wordml/cex" xmlns:w16cid="http://schemas.microsoft.com/office/word/2016/wordml/cid" xmlns:w16="http://schemas.microsoft.com/office/word/2018/wordml" xmlns:w16sdtdh="http://schemas.microsoft.com/office/word/2020/wordml/sdtdatahash" xmlns:w16se="http://schemas.microsoft.com/office/word/2015/wordml/symex" mc:Ignorable="w14 w15 w16se w16cid w16 w16cex w16sdtdh">
+<w:styles xmlns:mc="http://schemas.openxmlformats.org/markup-compatibility/2006" xmlns:r="http://schemas.openxmlformats.org/officeDocument/2006/relationships" xmlns:w="http://schemas.openxmlformats.org/wordprocessingml/2006/main" xmlns:w14="http://schemas.microsoft.com/office/word/2010/wordml" xmlns:w15="http://schemas.microsoft.com/office/word/2012/wordml" xmlns:w16cex="http://schemas.microsoft.com/office/word/2018/wordml/cex" xmlns:w16cid="http://schemas.microsoft.com/office/word/2016/wordml/cid" xmlns:w16="http://schemas.microsoft.com/office/word/2018/wordml" xmlns:w16se="http://schemas.microsoft.com/office/word/2015/wordml/symex" mc:Ignorable="w14 w15 w16se w16cid w16 w16cex">
   <w:docDefaults>
     <w:rPrDefault>
       <w:rPr>

</xml_diff>